<commit_message>
made some changes to db1 project changed create table file changed the logic in csv_to_sql.py
</commit_message>
<xml_diff>
--- a/Subjects/Database 1/Project 1/DB Project 1 Steps.docx
+++ b/Subjects/Database 1/Project 1/DB Project 1 Steps.docx
@@ -4,6 +4,7 @@
   <w:body>
     <w:p>
       <w:pPr>
+        <w:spacing w:line="360" w:lineRule="auto"/>
         <w:jc w:val="center"/>
         <w:rPr>
           <w:b/>
@@ -18,18 +19,31 @@
         <w:t>DB Project 1 Steps</w:t>
       </w:r>
     </w:p>
-    <w:p/>
-    <w:p>
+    <w:p>
+      <w:pPr>
+        <w:spacing w:line="360" w:lineRule="auto"/>
+      </w:pPr>
+    </w:p>
+    <w:p>
+      <w:pPr>
+        <w:spacing w:line="360" w:lineRule="auto"/>
+      </w:pPr>
       <w:r>
         <w:t>1. Database Design:</w:t>
       </w:r>
     </w:p>
     <w:p>
+      <w:pPr>
+        <w:spacing w:line="360" w:lineRule="auto"/>
+      </w:pPr>
       <w:r>
         <w:t xml:space="preserve">   - Review the COMPANY schema specified in Figures 3.7 and 4.1 of your textbook (6th edition).</w:t>
       </w:r>
     </w:p>
     <w:p>
+      <w:pPr>
+        <w:spacing w:line="360" w:lineRule="auto"/>
+      </w:pPr>
       <w:r>
         <w:t xml:space="preserve">   - Modify the EMPLOYEE table to include the '</w:t>
       </w:r>
@@ -42,352 +56,646 @@
         <w:t>' attribute as described.</w:t>
       </w:r>
     </w:p>
-    <w:p/>
-    <w:p>
+    <w:p>
+      <w:pPr>
+        <w:spacing w:line="360" w:lineRule="auto"/>
+      </w:pPr>
+    </w:p>
+    <w:p>
+      <w:pPr>
+        <w:spacing w:line="360" w:lineRule="auto"/>
+      </w:pPr>
       <w:r>
         <w:t>2. Create Tables:</w:t>
       </w:r>
     </w:p>
     <w:p>
+      <w:pPr>
+        <w:spacing w:line="360" w:lineRule="auto"/>
+      </w:pPr>
       <w:r>
         <w:t xml:space="preserve">   - Write SQL `CREATE TABLE` statements for EMPLOYEE, DEPARTMENT, PROJECT, WORKS_ON, DEPT_LOCATIONS, and DEPENDENT tables.</w:t>
       </w:r>
     </w:p>
     <w:p>
+      <w:pPr>
+        <w:spacing w:line="360" w:lineRule="auto"/>
+      </w:pPr>
       <w:r>
         <w:t xml:space="preserve">   - Include primary keys, foreign keys, and other appropriate constraints.</w:t>
       </w:r>
     </w:p>
     <w:p>
+      <w:pPr>
+        <w:spacing w:line="360" w:lineRule="auto"/>
+      </w:pPr>
       <w:r>
         <w:t xml:space="preserve">   - Save these SQL statements in a text file.</w:t>
       </w:r>
     </w:p>
-    <w:p/>
-    <w:p>
+    <w:p>
+      <w:pPr>
+        <w:spacing w:line="360" w:lineRule="auto"/>
+      </w:pPr>
+    </w:p>
+    <w:p>
+      <w:pPr>
+        <w:spacing w:line="360" w:lineRule="auto"/>
+      </w:pPr>
       <w:r>
         <w:t>3. Execute SQL Statements:</w:t>
       </w:r>
     </w:p>
     <w:p>
+      <w:pPr>
+        <w:spacing w:line="360" w:lineRule="auto"/>
+      </w:pPr>
       <w:r>
         <w:t xml:space="preserve">   - Open SQLPLUS.</w:t>
       </w:r>
     </w:p>
     <w:p>
+      <w:pPr>
+        <w:spacing w:line="360" w:lineRule="auto"/>
+      </w:pPr>
       <w:r>
         <w:t xml:space="preserve">   - Log in to your Oracle or MySQL database.</w:t>
       </w:r>
     </w:p>
     <w:p>
+      <w:pPr>
+        <w:spacing w:line="360" w:lineRule="auto"/>
+      </w:pPr>
       <w:r>
         <w:t xml:space="preserve">   - Execute the SQL statements from the text file using the `@` command to create the tables.</w:t>
       </w:r>
     </w:p>
     <w:p>
+      <w:pPr>
+        <w:spacing w:line="360" w:lineRule="auto"/>
+      </w:pPr>
       <w:r>
         <w:t xml:space="preserve">   - Use the `SPOOL` command to capture the execution in a spool file.</w:t>
       </w:r>
     </w:p>
-    <w:p/>
-    <w:p>
+    <w:p>
+      <w:pPr>
+        <w:spacing w:line="360" w:lineRule="auto"/>
+      </w:pPr>
+    </w:p>
+    <w:p>
+      <w:pPr>
+        <w:spacing w:line="360" w:lineRule="auto"/>
+      </w:pPr>
       <w:r>
         <w:t>4. Load Data:</w:t>
       </w:r>
     </w:p>
     <w:p>
+      <w:pPr>
+        <w:spacing w:line="360" w:lineRule="auto"/>
+      </w:pPr>
       <w:r>
         <w:t xml:space="preserve">   - Write database programs in a language you are familiar with (e.g., Java with JDBC, PHP, Python) to load the provided records into each of the tables.</w:t>
       </w:r>
     </w:p>
     <w:p>
+      <w:pPr>
+        <w:spacing w:line="360" w:lineRule="auto"/>
+      </w:pPr>
       <w:r>
         <w:t xml:space="preserve">   - Handle circular references by inserting records with NULL foreign keys and then updating them after the referenced records are inserted.</w:t>
       </w:r>
     </w:p>
-    <w:p/>
-    <w:p>
+    <w:p>
+      <w:pPr>
+        <w:spacing w:line="360" w:lineRule="auto"/>
+      </w:pPr>
+    </w:p>
+    <w:p>
+      <w:pPr>
+        <w:spacing w:line="360" w:lineRule="auto"/>
+      </w:pPr>
       <w:r>
         <w:t>5. Execute Update Commands:</w:t>
       </w:r>
     </w:p>
     <w:p>
+      <w:pPr>
+        <w:spacing w:line="360" w:lineRule="auto"/>
+      </w:pPr>
       <w:r>
         <w:t xml:space="preserve">   - Write SQL commands for the updates provided on the course website.</w:t>
       </w:r>
     </w:p>
     <w:p>
+      <w:pPr>
+        <w:spacing w:line="360" w:lineRule="auto"/>
+      </w:pPr>
       <w:r>
         <w:t xml:space="preserve">   - Execute the updates one by one and observe which ones violate integrity constraints.</w:t>
       </w:r>
     </w:p>
     <w:p>
+      <w:pPr>
+        <w:spacing w:line="360" w:lineRule="auto"/>
+      </w:pPr>
       <w:r>
         <w:t xml:space="preserve">   - Use the `SPOOL` command to capture the commands and their results in spool files.</w:t>
       </w:r>
     </w:p>
     <w:p>
+      <w:pPr>
+        <w:spacing w:line="360" w:lineRule="auto"/>
+      </w:pPr>
       <w:r>
         <w:t xml:space="preserve">   - Document any integrity constraints violations.</w:t>
       </w:r>
     </w:p>
-    <w:p/>
-    <w:p>
-      <w:r>
+    <w:p>
+      <w:pPr>
+        <w:spacing w:line="360" w:lineRule="auto"/>
+      </w:pPr>
+    </w:p>
+    <w:p>
+      <w:pPr>
+        <w:spacing w:line="360" w:lineRule="auto"/>
+      </w:pPr>
+      <w:r>
+        <w:lastRenderedPageBreak/>
         <w:t>6. Execute Retrieval Queries:</w:t>
       </w:r>
     </w:p>
     <w:p>
+      <w:pPr>
+        <w:spacing w:line="360" w:lineRule="auto"/>
+      </w:pPr>
       <w:r>
         <w:t xml:space="preserve">   - Write SQL queries for the English queries listed on the course website.</w:t>
       </w:r>
     </w:p>
     <w:p>
+      <w:pPr>
+        <w:spacing w:line="360" w:lineRule="auto"/>
+      </w:pPr>
       <w:r>
         <w:t xml:space="preserve">   - Execute each query and display its results.</w:t>
       </w:r>
     </w:p>
     <w:p>
+      <w:pPr>
+        <w:spacing w:line="360" w:lineRule="auto"/>
+      </w:pPr>
       <w:r>
         <w:t xml:space="preserve">   - Capture the queries and results in spool files.</w:t>
       </w:r>
     </w:p>
-    <w:p/>
-    <w:p>
+    <w:p>
+      <w:pPr>
+        <w:spacing w:line="360" w:lineRule="auto"/>
+      </w:pPr>
+    </w:p>
+    <w:p>
+      <w:pPr>
+        <w:spacing w:line="360" w:lineRule="auto"/>
+      </w:pPr>
       <w:r>
         <w:t>7. Insert Records Violating Integrity Constraints:</w:t>
       </w:r>
     </w:p>
     <w:p>
+      <w:pPr>
+        <w:spacing w:line="360" w:lineRule="auto"/>
+      </w:pPr>
       <w:r>
         <w:t xml:space="preserve">   - Write three additional `INSERT` commands that intentionally violate different types of integrity constraints (e.g., foreign key, unique constraint).</w:t>
       </w:r>
     </w:p>
     <w:p>
+      <w:pPr>
+        <w:spacing w:line="360" w:lineRule="auto"/>
+      </w:pPr>
       <w:r>
         <w:t xml:space="preserve">   - Capture the commands and any error messages in spool files.</w:t>
       </w:r>
     </w:p>
     <w:p>
+      <w:pPr>
+        <w:spacing w:line="360" w:lineRule="auto"/>
+      </w:pPr>
       <w:r>
         <w:t xml:space="preserve">   - Document the nature of the constraint violations.</w:t>
       </w:r>
     </w:p>
-    <w:p/>
-    <w:p>
+    <w:p>
+      <w:pPr>
+        <w:spacing w:line="360" w:lineRule="auto"/>
+      </w:pPr>
+    </w:p>
+    <w:p>
+      <w:pPr>
+        <w:spacing w:line="360" w:lineRule="auto"/>
+      </w:pPr>
       <w:r>
         <w:t>8. Delete Records Violating Referential Integrity:</w:t>
       </w:r>
     </w:p>
     <w:p>
+      <w:pPr>
+        <w:spacing w:line="360" w:lineRule="auto"/>
+      </w:pPr>
       <w:r>
         <w:t xml:space="preserve">   - Write a `DELETE` command to remove a record that violates a referential integrity constraint.</w:t>
       </w:r>
     </w:p>
     <w:p>
+      <w:pPr>
+        <w:spacing w:line="360" w:lineRule="auto"/>
+      </w:pPr>
       <w:r>
         <w:t xml:space="preserve">   - Capture the command in a spool file.</w:t>
       </w:r>
     </w:p>
     <w:p>
+      <w:pPr>
+        <w:spacing w:line="360" w:lineRule="auto"/>
+      </w:pPr>
+      <w:r>
+        <w:t xml:space="preserve">   - Document why the record violated the constraint.</w:t>
+      </w:r>
+    </w:p>
+    <w:p>
+      <w:pPr>
+        <w:spacing w:line="360" w:lineRule="auto"/>
+      </w:pPr>
+    </w:p>
+    <w:p>
+      <w:pPr>
+        <w:spacing w:line="360" w:lineRule="auto"/>
+      </w:pPr>
+      <w:r>
+        <w:t>9. Insert Records Without Violating Constraints:</w:t>
+      </w:r>
+    </w:p>
+    <w:p>
+      <w:pPr>
+        <w:spacing w:line="360" w:lineRule="auto"/>
+      </w:pPr>
+      <w:r>
+        <w:t xml:space="preserve">   - Insert three new records that do not violate any integrity constraints.</w:t>
+      </w:r>
+    </w:p>
+    <w:p>
+      <w:pPr>
+        <w:spacing w:line="360" w:lineRule="auto"/>
+      </w:pPr>
+      <w:r>
+        <w:t xml:space="preserve">   - Capture the commands and successful execution in spool files.</w:t>
+      </w:r>
+    </w:p>
+    <w:p>
+      <w:pPr>
+        <w:spacing w:line="360" w:lineRule="auto"/>
+      </w:pPr>
+    </w:p>
+    <w:p>
+      <w:pPr>
+        <w:spacing w:line="360" w:lineRule="auto"/>
+      </w:pPr>
+      <w:r>
+        <w:t>10. Create Trigger:</w:t>
+      </w:r>
+    </w:p>
+    <w:p>
+      <w:pPr>
+        <w:spacing w:line="360" w:lineRule="auto"/>
+      </w:pPr>
+      <w:r>
+        <w:t xml:space="preserve">    - Write a SQL command to create a trigger that updates the `</w:t>
+      </w:r>
+      <w:proofErr w:type="spellStart"/>
+      <w:r>
+        <w:t>EMPLOYEE.OverTimeCount</w:t>
+      </w:r>
+      <w:proofErr w:type="spellEnd"/>
+      <w:r>
+        <w:t>` each time an entry in the `WORKS_ON` table records more than 40 hours.</w:t>
+      </w:r>
+    </w:p>
+    <w:p>
+      <w:pPr>
+        <w:spacing w:line="360" w:lineRule="auto"/>
+      </w:pPr>
+      <w:r>
+        <w:t xml:space="preserve">    - Capture the command in a spool file.</w:t>
+      </w:r>
+    </w:p>
+    <w:p>
+      <w:pPr>
+        <w:spacing w:line="360" w:lineRule="auto"/>
+      </w:pPr>
+    </w:p>
+    <w:p>
+      <w:pPr>
+        <w:spacing w:line="360" w:lineRule="auto"/>
+      </w:pPr>
+      <w:r>
+        <w:t>11. Documentation:</w:t>
+      </w:r>
+    </w:p>
+    <w:p>
+      <w:pPr>
+        <w:spacing w:line="360" w:lineRule="auto"/>
+      </w:pPr>
+      <w:r>
+        <w:t xml:space="preserve">    - Edit the spool files to add explanations for each step, especially for constraint violations.</w:t>
+      </w:r>
+    </w:p>
+    <w:p>
+      <w:pPr>
+        <w:spacing w:line="360" w:lineRule="auto"/>
+      </w:pPr>
+      <w:r>
+        <w:t xml:space="preserve">    </w:t>
+      </w:r>
+    </w:p>
+    <w:p>
+      <w:pPr>
+        <w:spacing w:line="360" w:lineRule="auto"/>
+      </w:pPr>
+      <w:r>
+        <w:t>12. Submission:</w:t>
+      </w:r>
+    </w:p>
+    <w:p>
+      <w:pPr>
+        <w:spacing w:line="360" w:lineRule="auto"/>
+      </w:pPr>
+      <w:r>
+        <w:t xml:space="preserve">    - Upload the spool files for SQLPLUS commands and query results to Canvas.</w:t>
+      </w:r>
+    </w:p>
+    <w:p>
+      <w:pPr>
+        <w:spacing w:line="360" w:lineRule="auto"/>
+      </w:pPr>
+      <w:r>
+        <w:t xml:space="preserve">    - Upload the source code for your data loading programs.</w:t>
+      </w:r>
+    </w:p>
+    <w:p>
+      <w:pPr>
+        <w:spacing w:line="360" w:lineRule="auto"/>
+      </w:pPr>
+    </w:p>
+    <w:p>
+      <w:pPr>
+        <w:spacing w:line="360" w:lineRule="auto"/>
+      </w:pPr>
+      <w:r>
+        <w:t>Remember to test each step carefully and document your work thoroughly to ensure a successful submission. If you encounter any issues or errors, be sure to troubleshoot and address them. Additionally, follow any specific instructions or guidelines provided by your course instructor or on the course website.</w:t>
+      </w:r>
+    </w:p>
+    <w:p>
+      <w:pPr>
+        <w:spacing w:line="360" w:lineRule="auto"/>
+      </w:pPr>
+    </w:p>
+    <w:p>
+      <w:pPr>
+        <w:spacing w:line="360" w:lineRule="auto"/>
+      </w:pPr>
+    </w:p>
+    <w:p>
+      <w:pPr>
+        <w:spacing w:line="360" w:lineRule="auto"/>
+      </w:pPr>
+      <w:r>
+        <w:t>What are spool files?</w:t>
+      </w:r>
+    </w:p>
+    <w:p>
+      <w:pPr>
+        <w:spacing w:line="360" w:lineRule="auto"/>
+      </w:pPr>
+    </w:p>
+    <w:p>
+      <w:pPr>
+        <w:spacing w:line="360" w:lineRule="auto"/>
+      </w:pPr>
+      <w:r>
+        <w:t>Spool files are text files that capture the output of SQL commands and queries executed in command-line database tools like SQL*Plus. They are used for logging and auditing purposes and can also be used to document your work or to save query results for further analysis or reporting. Spooling is a common feature in database tools to save the output to a file.</w:t>
+      </w:r>
+    </w:p>
+    <w:p>
+      <w:pPr>
+        <w:spacing w:line="360" w:lineRule="auto"/>
+      </w:pPr>
+    </w:p>
+    <w:p>
+      <w:pPr>
+        <w:spacing w:line="360" w:lineRule="auto"/>
+      </w:pPr>
+      <w:r>
+        <w:t>To create spool files and get the output from your SQL commands or queries, you can follow these steps:</w:t>
+      </w:r>
+    </w:p>
+    <w:p>
+      <w:pPr>
+        <w:spacing w:line="360" w:lineRule="auto"/>
+      </w:pPr>
+    </w:p>
+    <w:p>
+      <w:pPr>
+        <w:spacing w:line="360" w:lineRule="auto"/>
+      </w:pPr>
+      <w:r>
+        <w:t>1. In SQL*Plus (Oracle) or MySQL Command-Line Client:</w:t>
+      </w:r>
+    </w:p>
+    <w:p>
+      <w:pPr>
+        <w:spacing w:line="360" w:lineRule="auto"/>
+      </w:pPr>
+    </w:p>
+    <w:p>
+      <w:pPr>
+        <w:spacing w:line="360" w:lineRule="auto"/>
+      </w:pPr>
+      <w:r>
+        <w:t xml:space="preserve">   For SQL*Plus (Oracle):</w:t>
+      </w:r>
+    </w:p>
+    <w:p>
+      <w:pPr>
+        <w:spacing w:line="360" w:lineRule="auto"/>
+      </w:pPr>
+      <w:r>
+        <w:t xml:space="preserve">   - Open SQL*Plus.</w:t>
+      </w:r>
+    </w:p>
+    <w:p>
+      <w:pPr>
+        <w:spacing w:line="360" w:lineRule="auto"/>
+      </w:pPr>
+      <w:r>
+        <w:t xml:space="preserve">   - Start spooling by using the `SPOOL` command followed by the file path where you want to save the spool file. For example:</w:t>
+      </w:r>
+    </w:p>
+    <w:p>
+      <w:pPr>
+        <w:spacing w:line="360" w:lineRule="auto"/>
+      </w:pPr>
+    </w:p>
+    <w:p>
+      <w:pPr>
+        <w:spacing w:line="360" w:lineRule="auto"/>
+      </w:pPr>
+      <w:r>
+        <w:t xml:space="preserve">     &gt;SPOOL /path/to/spool_file.txt</w:t>
+      </w:r>
+    </w:p>
+    <w:p>
+      <w:pPr>
+        <w:spacing w:line="360" w:lineRule="auto"/>
+      </w:pPr>
+      <w:r>
+        <w:t xml:space="preserve">     </w:t>
+      </w:r>
+    </w:p>
+    <w:p>
+      <w:pPr>
+        <w:spacing w:line="360" w:lineRule="auto"/>
+      </w:pPr>
+    </w:p>
+    <w:p>
+      <w:pPr>
+        <w:spacing w:line="360" w:lineRule="auto"/>
+      </w:pPr>
+      <w:r>
+        <w:t xml:space="preserve">   For MySQL Command-Line Client:</w:t>
+      </w:r>
+    </w:p>
+    <w:p>
+      <w:pPr>
+        <w:spacing w:line="360" w:lineRule="auto"/>
+      </w:pPr>
+      <w:r>
+        <w:t xml:space="preserve">   - Start spooling by using the `tee` command followed by the file path where you want to save the spool file. For example:</w:t>
+      </w:r>
+    </w:p>
+    <w:p>
+      <w:pPr>
+        <w:spacing w:line="360" w:lineRule="auto"/>
+      </w:pPr>
+    </w:p>
+    <w:p>
+      <w:pPr>
+        <w:spacing w:line="360" w:lineRule="auto"/>
+      </w:pPr>
+      <w:r>
+        <w:t xml:space="preserve">     </w:t>
+      </w:r>
+    </w:p>
+    <w:p>
+      <w:pPr>
+        <w:spacing w:line="360" w:lineRule="auto"/>
+      </w:pPr>
       <w:r>
         <w:lastRenderedPageBreak/>
-        <w:t xml:space="preserve">   - Document why the record violated the constraint.</w:t>
-      </w:r>
-    </w:p>
-    <w:p/>
-    <w:p>
-      <w:r>
-        <w:t>9. Insert Records Without Violating Constraints:</w:t>
-      </w:r>
-    </w:p>
-    <w:p>
-      <w:r>
-        <w:t xml:space="preserve">   - Insert three new records that do not violate any integrity constraints.</w:t>
-      </w:r>
-    </w:p>
-    <w:p>
-      <w:r>
-        <w:t xml:space="preserve">   - Capture the commands and successful execution in spool files.</w:t>
-      </w:r>
-    </w:p>
-    <w:p/>
-    <w:p>
-      <w:r>
-        <w:t>10. Create Trigger:</w:t>
-      </w:r>
-    </w:p>
-    <w:p>
-      <w:r>
-        <w:t xml:space="preserve">    - Write a SQL command to create a trigger that updates the `</w:t>
-      </w:r>
-      <w:proofErr w:type="spellStart"/>
-      <w:r>
-        <w:t>EMPLOYEE.OverTimeCount</w:t>
-      </w:r>
-      <w:proofErr w:type="spellEnd"/>
-      <w:r>
-        <w:t>` each time an entry in the `WORKS_ON` table records more than 40 hours.</w:t>
-      </w:r>
-    </w:p>
-    <w:p>
-      <w:r>
-        <w:t xml:space="preserve">    - Capture the command in a spool file.</w:t>
-      </w:r>
-    </w:p>
-    <w:p/>
-    <w:p>
-      <w:r>
-        <w:t>11. Documentation:</w:t>
-      </w:r>
-    </w:p>
-    <w:p>
-      <w:r>
-        <w:t xml:space="preserve">    - Edit the spool files to add explanations for each step, especially for constraint violations.</w:t>
-      </w:r>
-    </w:p>
-    <w:p>
-      <w:r>
-        <w:t xml:space="preserve">    </w:t>
-      </w:r>
-    </w:p>
-    <w:p>
-      <w:r>
-        <w:t>12. Submission:</w:t>
-      </w:r>
-    </w:p>
-    <w:p>
-      <w:r>
-        <w:t xml:space="preserve">    - Upload the spool files for SQLPLUS commands and query results to Canvas.</w:t>
-      </w:r>
-    </w:p>
-    <w:p>
-      <w:r>
-        <w:t xml:space="preserve">    - Upload the source code for your data loading programs.</w:t>
-      </w:r>
-    </w:p>
-    <w:p/>
-    <w:p>
-      <w:r>
-        <w:t>Remember to test each step carefully and document your work thoroughly to ensure a successful submission. If you encounter any issues or errors, be sure to troubleshoot and address them. Additionally, follow any specific instructions or guidelines provided by your course instructor or on the course website.</w:t>
-      </w:r>
-    </w:p>
-    <w:p/>
-    <w:p/>
-    <w:p>
-      <w:r>
-        <w:t>What are spool files?</w:t>
-      </w:r>
-    </w:p>
-    <w:p/>
-    <w:p>
-      <w:r>
-        <w:t>Spool files are text files that capture the output of SQL commands and queries executed in command-line database tools like SQL*Plus. They are used for logging and auditing purposes and can also be used to document your work or to save query results for further analysis or reporting. Spooling is a common feature in database tools to save the output to a file.</w:t>
-      </w:r>
-    </w:p>
-    <w:p/>
-    <w:p>
-      <w:r>
-        <w:t>To create spool files and get the output from your SQL commands or queries, you can follow these steps:</w:t>
-      </w:r>
-    </w:p>
-    <w:p/>
-    <w:p>
-      <w:r>
-        <w:t>1. In SQL*Plus (Oracle) or MySQL Command-Line Client:</w:t>
-      </w:r>
-    </w:p>
-    <w:p/>
-    <w:p>
-      <w:r>
-        <w:t xml:space="preserve">   For SQL*Plus (Oracle):</w:t>
-      </w:r>
-    </w:p>
-    <w:p>
-      <w:r>
-        <w:t xml:space="preserve">   - Open SQL*Plus.</w:t>
-      </w:r>
-    </w:p>
-    <w:p>
-      <w:r>
-        <w:t xml:space="preserve">   - Start spooling by using the `SPOOL` command followed by the file path where you want to save the spool file. For example:</w:t>
-      </w:r>
-    </w:p>
-    <w:p/>
-    <w:p>
-      <w:r>
-        <w:t xml:space="preserve">     &gt;SPOOL /path/to/spool_file.txt</w:t>
-      </w:r>
-    </w:p>
-    <w:p>
+        <w:t xml:space="preserve">     &gt;tee /path/to/spool_file.txt</w:t>
+      </w:r>
+    </w:p>
+    <w:p>
+      <w:pPr>
+        <w:spacing w:line="360" w:lineRule="auto"/>
+      </w:pPr>
       <w:r>
         <w:t xml:space="preserve">     </w:t>
       </w:r>
     </w:p>
-    <w:p/>
-    <w:p>
-      <w:r>
-        <w:t xml:space="preserve">   For MySQL Command-Line Client:</w:t>
-      </w:r>
-    </w:p>
-    <w:p>
-      <w:r>
-        <w:t xml:space="preserve">   - Start spooling by using the `tee` command followed by the file path where you want to save the spool file. For example:</w:t>
-      </w:r>
-    </w:p>
-    <w:p/>
-    <w:p>
-      <w:r>
-        <w:t xml:space="preserve">     </w:t>
-      </w:r>
-    </w:p>
-    <w:p>
-      <w:r>
-        <w:t xml:space="preserve">     &gt;tee /path/to/spool_file.txt</w:t>
-      </w:r>
-    </w:p>
-    <w:p>
-      <w:r>
-        <w:t xml:space="preserve">     </w:t>
-      </w:r>
-    </w:p>
-    <w:p/>
-    <w:p>
+    <w:p>
+      <w:pPr>
+        <w:spacing w:line="360" w:lineRule="auto"/>
+      </w:pPr>
+    </w:p>
+    <w:p>
+      <w:pPr>
+        <w:spacing w:line="360" w:lineRule="auto"/>
+      </w:pPr>
       <w:r>
         <w:t>2. Execute SQL Commands or Queries:</w:t>
       </w:r>
     </w:p>
-    <w:p/>
-    <w:p>
+    <w:p>
+      <w:pPr>
+        <w:spacing w:line="360" w:lineRule="auto"/>
+      </w:pPr>
+    </w:p>
+    <w:p>
+      <w:pPr>
+        <w:spacing w:line="360" w:lineRule="auto"/>
+      </w:pPr>
       <w:r>
         <w:t xml:space="preserve">   Now, execute your SQL commands or queries as usual in the database tool. All the output, including query results, error messages, and command execution messages, will be saved in the spool file.</w:t>
       </w:r>
     </w:p>
-    <w:p/>
-    <w:p>
+    <w:p>
+      <w:pPr>
+        <w:spacing w:line="360" w:lineRule="auto"/>
+      </w:pPr>
+    </w:p>
+    <w:p>
+      <w:pPr>
+        <w:spacing w:line="360" w:lineRule="auto"/>
+      </w:pPr>
       <w:r>
         <w:t>3. Stop Spooling:</w:t>
       </w:r>
     </w:p>
-    <w:p/>
-    <w:p>
+    <w:p>
+      <w:pPr>
+        <w:spacing w:line="360" w:lineRule="auto"/>
+      </w:pPr>
+    </w:p>
+    <w:p>
+      <w:pPr>
+        <w:spacing w:line="360" w:lineRule="auto"/>
+      </w:pPr>
       <w:r>
         <w:t xml:space="preserve">   To stop spooling in SQL*Plus, use the `SPOOL OFF` command:</w:t>
       </w:r>
     </w:p>
-    <w:p/>
-    <w:p>
+    <w:p>
+      <w:pPr>
+        <w:spacing w:line="360" w:lineRule="auto"/>
+      </w:pPr>
+    </w:p>
+    <w:p>
+      <w:pPr>
+        <w:spacing w:line="360" w:lineRule="auto"/>
+      </w:pPr>
       <w:r>
         <w:t xml:space="preserve">   &gt;SPOOL OFF</w:t>
       </w:r>
     </w:p>
     <w:p>
+      <w:pPr>
+        <w:spacing w:line="360" w:lineRule="auto"/>
+      </w:pPr>
       <w:r>
         <w:t xml:space="preserve">  </w:t>
       </w:r>
     </w:p>
-    <w:p/>
-    <w:p>
+    <w:p>
+      <w:pPr>
+        <w:spacing w:line="360" w:lineRule="auto"/>
+      </w:pPr>
+    </w:p>
+    <w:p>
+      <w:pPr>
+        <w:spacing w:line="360" w:lineRule="auto"/>
+      </w:pPr>
       <w:r>
         <w:t xml:space="preserve">   To stop spooling in MySQL Command-Line Client, use the `</w:t>
       </w:r>
@@ -400,8 +708,15 @@
         <w:t>` command:</w:t>
       </w:r>
     </w:p>
-    <w:p/>
-    <w:p>
+    <w:p>
+      <w:pPr>
+        <w:spacing w:line="360" w:lineRule="auto"/>
+      </w:pPr>
+    </w:p>
+    <w:p>
+      <w:pPr>
+        <w:spacing w:line="360" w:lineRule="auto"/>
+      </w:pPr>
       <w:r>
         <w:t xml:space="preserve">   &gt;</w:t>
       </w:r>
@@ -412,32 +727,65 @@
       <w:proofErr w:type="spellEnd"/>
     </w:p>
     <w:p>
+      <w:pPr>
+        <w:spacing w:line="360" w:lineRule="auto"/>
+      </w:pPr>
       <w:r>
         <w:t xml:space="preserve">   </w:t>
       </w:r>
     </w:p>
-    <w:p/>
-    <w:p>
+    <w:p>
+      <w:pPr>
+        <w:spacing w:line="360" w:lineRule="auto"/>
+      </w:pPr>
+    </w:p>
+    <w:p>
+      <w:pPr>
+        <w:spacing w:line="360" w:lineRule="auto"/>
+      </w:pPr>
       <w:r>
         <w:t>4. Accessing Spool Files:</w:t>
       </w:r>
     </w:p>
-    <w:p/>
-    <w:p>
+    <w:p>
+      <w:pPr>
+        <w:spacing w:line="360" w:lineRule="auto"/>
+      </w:pPr>
+    </w:p>
+    <w:p>
+      <w:pPr>
+        <w:spacing w:line="360" w:lineRule="auto"/>
+      </w:pPr>
       <w:r>
         <w:t xml:space="preserve">   Once you've stopped spooling, you can access the spool file using a text editor, file explorer, or any other tool that allows you to read text files. You will find all the output and messages from your SQL session recorded in the spool file.</w:t>
       </w:r>
     </w:p>
-    <w:p/>
-    <w:p>
+    <w:p>
+      <w:pPr>
+        <w:spacing w:line="360" w:lineRule="auto"/>
+      </w:pPr>
+    </w:p>
+    <w:p>
+      <w:pPr>
+        <w:spacing w:line="360" w:lineRule="auto"/>
+      </w:pPr>
       <w:r>
         <w:t>Spool files are useful for keeping records of your work, sharing query results, and troubleshooting issues. They are particularly handy when you need to document the steps you've taken in your database interactions or when you need to provide evidence of your work for auditing purposes.</w:t>
       </w:r>
     </w:p>
-    <w:p/>
-    <w:p/>
-    <w:p>
-      <w:pPr>
+    <w:p>
+      <w:pPr>
+        <w:spacing w:line="360" w:lineRule="auto"/>
+      </w:pPr>
+    </w:p>
+    <w:p>
+      <w:pPr>
+        <w:spacing w:line="360" w:lineRule="auto"/>
+      </w:pPr>
+    </w:p>
+    <w:p>
+      <w:pPr>
+        <w:spacing w:line="360" w:lineRule="auto"/>
         <w:rPr>
           <w:b/>
           <w:bCs/>
@@ -451,13 +799,23 @@
         <w:t>Create Table Commands:</w:t>
       </w:r>
     </w:p>
-    <w:p/>
-    <w:p>
+    <w:p>
+      <w:pPr>
+        <w:spacing w:line="360" w:lineRule="auto"/>
+      </w:pPr>
+    </w:p>
+    <w:p>
+      <w:pPr>
+        <w:spacing w:line="360" w:lineRule="auto"/>
+      </w:pPr>
       <w:r>
         <w:t>CREATE TABLE EMPLOYEE (</w:t>
       </w:r>
     </w:p>
     <w:p>
+      <w:pPr>
+        <w:spacing w:line="360" w:lineRule="auto"/>
+      </w:pPr>
       <w:r>
         <w:t xml:space="preserve">    </w:t>
       </w:r>
@@ -471,6 +829,9 @@
       </w:r>
     </w:p>
     <w:p>
+      <w:pPr>
+        <w:spacing w:line="360" w:lineRule="auto"/>
+      </w:pPr>
       <w:r>
         <w:t xml:space="preserve">    </w:t>
       </w:r>
@@ -484,6 +845,9 @@
       </w:r>
     </w:p>
     <w:p>
+      <w:pPr>
+        <w:spacing w:line="360" w:lineRule="auto"/>
+      </w:pPr>
       <w:r>
         <w:t xml:space="preserve">    </w:t>
       </w:r>
@@ -497,6 +861,9 @@
       </w:r>
     </w:p>
     <w:p>
+      <w:pPr>
+        <w:spacing w:line="360" w:lineRule="auto"/>
+      </w:pPr>
       <w:r>
         <w:t xml:space="preserve">    </w:t>
       </w:r>
@@ -510,6 +877,9 @@
       </w:r>
     </w:p>
     <w:p>
+      <w:pPr>
+        <w:spacing w:line="360" w:lineRule="auto"/>
+      </w:pPr>
       <w:r>
         <w:t xml:space="preserve">    </w:t>
       </w:r>
@@ -523,21 +893,33 @@
       </w:r>
     </w:p>
     <w:p>
+      <w:pPr>
+        <w:spacing w:line="360" w:lineRule="auto"/>
+      </w:pPr>
       <w:r>
         <w:t xml:space="preserve">    Address VARCHAR(30),</w:t>
       </w:r>
     </w:p>
     <w:p>
+      <w:pPr>
+        <w:spacing w:line="360" w:lineRule="auto"/>
+      </w:pPr>
       <w:r>
         <w:t xml:space="preserve">    Sex CHAR,</w:t>
       </w:r>
     </w:p>
     <w:p>
+      <w:pPr>
+        <w:spacing w:line="360" w:lineRule="auto"/>
+      </w:pPr>
       <w:r>
         <w:t xml:space="preserve">    Salary DECIMAL(10, 2),</w:t>
       </w:r>
     </w:p>
     <w:p>
+      <w:pPr>
+        <w:spacing w:line="360" w:lineRule="auto"/>
+      </w:pPr>
       <w:r>
         <w:t xml:space="preserve">    </w:t>
       </w:r>
@@ -551,13 +933,452 @@
       </w:r>
     </w:p>
     <w:p>
+      <w:pPr>
+        <w:spacing w:line="360" w:lineRule="auto"/>
+      </w:pPr>
+      <w:r>
+        <w:t xml:space="preserve">    </w:t>
+      </w:r>
+      <w:proofErr w:type="spellStart"/>
+      <w:r>
+        <w:t>Dno</w:t>
+      </w:r>
+      <w:proofErr w:type="spellEnd"/>
+      <w:r>
+        <w:t xml:space="preserve"> INT,</w:t>
+      </w:r>
+    </w:p>
+    <w:p>
+      <w:pPr>
+        <w:spacing w:line="360" w:lineRule="auto"/>
+      </w:pPr>
+      <w:r>
+        <w:t xml:space="preserve">    </w:t>
+      </w:r>
+      <w:proofErr w:type="spellStart"/>
+      <w:r>
+        <w:t>OverTimeCount</w:t>
+      </w:r>
+      <w:proofErr w:type="spellEnd"/>
+      <w:r>
+        <w:t xml:space="preserve"> INT DEFAULT 0,  -- New attribute for tracking overtime</w:t>
+      </w:r>
+    </w:p>
+    <w:p>
+      <w:pPr>
+        <w:spacing w:line="360" w:lineRule="auto"/>
+      </w:pPr>
+      <w:r>
+        <w:t xml:space="preserve">    FOREIGN KEY (</w:t>
+      </w:r>
+      <w:proofErr w:type="spellStart"/>
+      <w:r>
+        <w:t>Dno</w:t>
+      </w:r>
+      <w:proofErr w:type="spellEnd"/>
+      <w:r>
+        <w:t>) REFERENCES DEPARTMENT(</w:t>
+      </w:r>
+      <w:proofErr w:type="spellStart"/>
+      <w:r>
+        <w:t>Dnumber</w:t>
+      </w:r>
+      <w:proofErr w:type="spellEnd"/>
+      <w:r>
+        <w:t>),</w:t>
+      </w:r>
+    </w:p>
+    <w:p>
+      <w:pPr>
+        <w:spacing w:line="360" w:lineRule="auto"/>
+      </w:pPr>
+      <w:r>
+        <w:t xml:space="preserve">    FOREIGN KEY (</w:t>
+      </w:r>
+      <w:proofErr w:type="spellStart"/>
+      <w:r>
+        <w:t>Super_ssn</w:t>
+      </w:r>
+      <w:proofErr w:type="spellEnd"/>
+      <w:r>
+        <w:t>) REFERENCES EMPLOYEE(</w:t>
+      </w:r>
+      <w:proofErr w:type="spellStart"/>
+      <w:r>
+        <w:t>Ssn</w:t>
+      </w:r>
+      <w:proofErr w:type="spellEnd"/>
+      <w:r>
+        <w:t>)</w:t>
+      </w:r>
+    </w:p>
+    <w:p>
+      <w:pPr>
+        <w:spacing w:line="360" w:lineRule="auto"/>
+      </w:pPr>
+      <w:r>
+        <w:t>);</w:t>
+      </w:r>
+    </w:p>
+    <w:p>
+      <w:pPr>
+        <w:spacing w:line="360" w:lineRule="auto"/>
+      </w:pPr>
+    </w:p>
+    <w:p>
+      <w:pPr>
+        <w:spacing w:line="360" w:lineRule="auto"/>
+      </w:pPr>
+      <w:r>
+        <w:t>CREATE TABLE DEPARTMENT (</w:t>
+      </w:r>
+    </w:p>
+    <w:p>
+      <w:pPr>
+        <w:spacing w:line="360" w:lineRule="auto"/>
+      </w:pPr>
+      <w:r>
+        <w:t xml:space="preserve">    </w:t>
+      </w:r>
+      <w:proofErr w:type="spellStart"/>
+      <w:r>
+        <w:t>Dname</w:t>
+      </w:r>
+      <w:proofErr w:type="spellEnd"/>
+      <w:r>
+        <w:t xml:space="preserve"> VARCHAR(15),</w:t>
+      </w:r>
+    </w:p>
+    <w:p>
+      <w:pPr>
+        <w:spacing w:line="360" w:lineRule="auto"/>
+      </w:pPr>
+      <w:r>
+        <w:t xml:space="preserve">    </w:t>
+      </w:r>
+      <w:proofErr w:type="spellStart"/>
+      <w:r>
+        <w:t>Dnumber</w:t>
+      </w:r>
+      <w:proofErr w:type="spellEnd"/>
+      <w:r>
+        <w:t xml:space="preserve"> INT NOT NULL PRIMARY KEY,</w:t>
+      </w:r>
+    </w:p>
+    <w:p>
+      <w:pPr>
+        <w:spacing w:line="360" w:lineRule="auto"/>
+      </w:pPr>
+      <w:r>
+        <w:t xml:space="preserve">    </w:t>
+      </w:r>
+      <w:proofErr w:type="spellStart"/>
+      <w:r>
+        <w:t>Mgr_ssn</w:t>
+      </w:r>
+      <w:proofErr w:type="spellEnd"/>
+      <w:r>
+        <w:t xml:space="preserve"> CHAR(9) NOT NULL UNIQUE,</w:t>
+      </w:r>
+    </w:p>
+    <w:p>
+      <w:pPr>
+        <w:spacing w:line="360" w:lineRule="auto"/>
+      </w:pPr>
+      <w:r>
+        <w:t xml:space="preserve">    </w:t>
+      </w:r>
+      <w:proofErr w:type="spellStart"/>
+      <w:r>
+        <w:t>Mgr_start_date</w:t>
+      </w:r>
+      <w:proofErr w:type="spellEnd"/>
+      <w:r>
+        <w:t xml:space="preserve"> DATE,</w:t>
+      </w:r>
+    </w:p>
+    <w:p>
+      <w:pPr>
+        <w:spacing w:line="360" w:lineRule="auto"/>
+      </w:pPr>
+      <w:r>
+        <w:t xml:space="preserve">    FOREIGN KEY (</w:t>
+      </w:r>
+      <w:proofErr w:type="spellStart"/>
+      <w:r>
+        <w:t>Mgr_ssn</w:t>
+      </w:r>
+      <w:proofErr w:type="spellEnd"/>
+      <w:r>
+        <w:t>) REFERENCES EMPLOYEE(</w:t>
+      </w:r>
+      <w:proofErr w:type="spellStart"/>
+      <w:r>
+        <w:t>Ssn</w:t>
+      </w:r>
+      <w:proofErr w:type="spellEnd"/>
+      <w:r>
+        <w:t>)</w:t>
+      </w:r>
+    </w:p>
+    <w:p>
+      <w:pPr>
+        <w:spacing w:line="360" w:lineRule="auto"/>
+      </w:pPr>
+      <w:r>
+        <w:t>);</w:t>
+      </w:r>
+    </w:p>
+    <w:p>
+      <w:pPr>
+        <w:spacing w:line="360" w:lineRule="auto"/>
+      </w:pPr>
+    </w:p>
+    <w:p>
+      <w:pPr>
+        <w:spacing w:line="360" w:lineRule="auto"/>
+      </w:pPr>
+      <w:r>
+        <w:t>CREATE TABLE DEPT_LOCATIONS (</w:t>
+      </w:r>
+    </w:p>
+    <w:p>
+      <w:pPr>
+        <w:spacing w:line="360" w:lineRule="auto"/>
+      </w:pPr>
+      <w:r>
+        <w:t xml:space="preserve">    </w:t>
+      </w:r>
+      <w:proofErr w:type="spellStart"/>
+      <w:r>
+        <w:t>Dnumber</w:t>
+      </w:r>
+      <w:proofErr w:type="spellEnd"/>
+      <w:r>
+        <w:t xml:space="preserve"> INT NOT NULL,</w:t>
+      </w:r>
+    </w:p>
+    <w:p>
+      <w:pPr>
+        <w:spacing w:line="360" w:lineRule="auto"/>
+      </w:pPr>
+      <w:r>
+        <w:t xml:space="preserve">    </w:t>
+      </w:r>
+      <w:proofErr w:type="spellStart"/>
+      <w:r>
+        <w:t>Dlocation</w:t>
+      </w:r>
+      <w:proofErr w:type="spellEnd"/>
+      <w:r>
+        <w:t xml:space="preserve"> VARCHAR(15) NOT NULL,</w:t>
+      </w:r>
+    </w:p>
+    <w:p>
+      <w:pPr>
+        <w:spacing w:line="360" w:lineRule="auto"/>
+      </w:pPr>
+      <w:r>
+        <w:t xml:space="preserve">    PRIMARY KEY (</w:t>
+      </w:r>
+      <w:proofErr w:type="spellStart"/>
+      <w:r>
+        <w:t>Dnumber</w:t>
+      </w:r>
+      <w:proofErr w:type="spellEnd"/>
+      <w:r>
+        <w:t xml:space="preserve">, </w:t>
+      </w:r>
+      <w:proofErr w:type="spellStart"/>
+      <w:r>
+        <w:t>Dlocation</w:t>
+      </w:r>
+      <w:proofErr w:type="spellEnd"/>
+      <w:r>
+        <w:t>),</w:t>
+      </w:r>
+    </w:p>
+    <w:p>
+      <w:pPr>
+        <w:spacing w:line="360" w:lineRule="auto"/>
+      </w:pPr>
+      <w:r>
+        <w:t xml:space="preserve">    FOREIGN KEY (</w:t>
+      </w:r>
+      <w:proofErr w:type="spellStart"/>
+      <w:r>
+        <w:t>Dnumber</w:t>
+      </w:r>
+      <w:proofErr w:type="spellEnd"/>
+      <w:r>
+        <w:t>) REFERENCES DEPARTMENT(</w:t>
+      </w:r>
+      <w:proofErr w:type="spellStart"/>
+      <w:r>
+        <w:t>Dnumber</w:t>
+      </w:r>
+      <w:proofErr w:type="spellEnd"/>
+      <w:r>
+        <w:t>)</w:t>
+      </w:r>
+    </w:p>
+    <w:p>
+      <w:pPr>
+        <w:spacing w:line="360" w:lineRule="auto"/>
+      </w:pPr>
       <w:r>
         <w:lastRenderedPageBreak/>
+        <w:t>);</w:t>
+      </w:r>
+    </w:p>
+    <w:p>
+      <w:pPr>
+        <w:spacing w:line="360" w:lineRule="auto"/>
+      </w:pPr>
+    </w:p>
+    <w:p>
+      <w:pPr>
+        <w:spacing w:line="360" w:lineRule="auto"/>
+      </w:pPr>
+      <w:r>
+        <w:t>CREATE TABLE PROJECT (</w:t>
+      </w:r>
+    </w:p>
+    <w:p>
+      <w:pPr>
+        <w:spacing w:line="360" w:lineRule="auto"/>
+      </w:pPr>
+      <w:r>
         <w:t xml:space="preserve">    </w:t>
       </w:r>
       <w:proofErr w:type="spellStart"/>
       <w:r>
-        <w:t>Dno</w:t>
+        <w:t>Pname</w:t>
+      </w:r>
+      <w:proofErr w:type="spellEnd"/>
+      <w:r>
+        <w:t xml:space="preserve"> VARCHAR(15) NOT NULL,</w:t>
+      </w:r>
+    </w:p>
+    <w:p>
+      <w:pPr>
+        <w:spacing w:line="360" w:lineRule="auto"/>
+      </w:pPr>
+      <w:r>
+        <w:t xml:space="preserve">    </w:t>
+      </w:r>
+      <w:proofErr w:type="spellStart"/>
+      <w:r>
+        <w:t>Pnumber</w:t>
+      </w:r>
+      <w:proofErr w:type="spellEnd"/>
+      <w:r>
+        <w:t xml:space="preserve"> INT NOT NULL PRIMARY KEY,</w:t>
+      </w:r>
+    </w:p>
+    <w:p>
+      <w:pPr>
+        <w:spacing w:line="360" w:lineRule="auto"/>
+      </w:pPr>
+      <w:r>
+        <w:t xml:space="preserve">    </w:t>
+      </w:r>
+      <w:proofErr w:type="spellStart"/>
+      <w:r>
+        <w:t>Plocation</w:t>
+      </w:r>
+      <w:proofErr w:type="spellEnd"/>
+      <w:r>
+        <w:t xml:space="preserve"> VARCHAR(15),</w:t>
+      </w:r>
+    </w:p>
+    <w:p>
+      <w:pPr>
+        <w:spacing w:line="360" w:lineRule="auto"/>
+      </w:pPr>
+      <w:r>
+        <w:t xml:space="preserve">    </w:t>
+      </w:r>
+      <w:proofErr w:type="spellStart"/>
+      <w:r>
+        <w:t>Dnum</w:t>
+      </w:r>
+      <w:proofErr w:type="spellEnd"/>
+      <w:r>
+        <w:t xml:space="preserve"> INT NOT NULL,</w:t>
+      </w:r>
+    </w:p>
+    <w:p>
+      <w:pPr>
+        <w:spacing w:line="360" w:lineRule="auto"/>
+      </w:pPr>
+      <w:r>
+        <w:t xml:space="preserve">    FOREIGN KEY (</w:t>
+      </w:r>
+      <w:proofErr w:type="spellStart"/>
+      <w:r>
+        <w:t>Dnum</w:t>
+      </w:r>
+      <w:proofErr w:type="spellEnd"/>
+      <w:r>
+        <w:t>) REFERENCES DEPARTMENT(</w:t>
+      </w:r>
+      <w:proofErr w:type="spellStart"/>
+      <w:r>
+        <w:t>Dnumber</w:t>
+      </w:r>
+      <w:proofErr w:type="spellEnd"/>
+      <w:r>
+        <w:t>)</w:t>
+      </w:r>
+    </w:p>
+    <w:p>
+      <w:pPr>
+        <w:spacing w:line="360" w:lineRule="auto"/>
+      </w:pPr>
+      <w:r>
+        <w:t>);</w:t>
+      </w:r>
+    </w:p>
+    <w:p>
+      <w:pPr>
+        <w:spacing w:line="360" w:lineRule="auto"/>
+      </w:pPr>
+    </w:p>
+    <w:p>
+      <w:pPr>
+        <w:spacing w:line="360" w:lineRule="auto"/>
+      </w:pPr>
+      <w:r>
+        <w:t>CREATE TABLE WORKS_ON (</w:t>
+      </w:r>
+    </w:p>
+    <w:p>
+      <w:pPr>
+        <w:spacing w:line="360" w:lineRule="auto"/>
+      </w:pPr>
+      <w:r>
+        <w:t xml:space="preserve">    </w:t>
+      </w:r>
+      <w:proofErr w:type="spellStart"/>
+      <w:r>
+        <w:t>Essn</w:t>
+      </w:r>
+      <w:proofErr w:type="spellEnd"/>
+      <w:r>
+        <w:t xml:space="preserve"> CHAR(9),</w:t>
+      </w:r>
+    </w:p>
+    <w:p>
+      <w:pPr>
+        <w:spacing w:line="360" w:lineRule="auto"/>
+      </w:pPr>
+      <w:r>
+        <w:t xml:space="preserve">    </w:t>
+      </w:r>
+      <w:proofErr w:type="spellStart"/>
+      <w:r>
+        <w:t>Pno</w:t>
       </w:r>
       <w:proofErr w:type="spellEnd"/>
       <w:r>
@@ -565,46 +1386,204 @@
       </w:r>
     </w:p>
     <w:p>
+      <w:pPr>
+        <w:spacing w:line="360" w:lineRule="auto"/>
+      </w:pPr>
+      <w:r>
+        <w:t xml:space="preserve">    Hours DECIMAL(3, 1),</w:t>
+      </w:r>
+    </w:p>
+    <w:p>
+      <w:pPr>
+        <w:spacing w:line="360" w:lineRule="auto"/>
+      </w:pPr>
+      <w:r>
+        <w:t xml:space="preserve">    PRIMARY KEY (</w:t>
+      </w:r>
+      <w:proofErr w:type="spellStart"/>
+      <w:r>
+        <w:t>Essn</w:t>
+      </w:r>
+      <w:proofErr w:type="spellEnd"/>
+      <w:r>
+        <w:t xml:space="preserve">, </w:t>
+      </w:r>
+      <w:proofErr w:type="spellStart"/>
+      <w:r>
+        <w:t>Pno</w:t>
+      </w:r>
+      <w:proofErr w:type="spellEnd"/>
+      <w:r>
+        <w:t>),</w:t>
+      </w:r>
+    </w:p>
+    <w:p>
+      <w:pPr>
+        <w:spacing w:line="360" w:lineRule="auto"/>
+      </w:pPr>
+      <w:r>
+        <w:t xml:space="preserve">    FOREIGN KEY (</w:t>
+      </w:r>
+      <w:proofErr w:type="spellStart"/>
+      <w:r>
+        <w:t>Essn</w:t>
+      </w:r>
+      <w:proofErr w:type="spellEnd"/>
+      <w:r>
+        <w:t>) REFERENCES EMPLOYEE(</w:t>
+      </w:r>
+      <w:proofErr w:type="spellStart"/>
+      <w:r>
+        <w:t>Ssn</w:t>
+      </w:r>
+      <w:proofErr w:type="spellEnd"/>
+      <w:r>
+        <w:t>),</w:t>
+      </w:r>
+    </w:p>
+    <w:p>
+      <w:pPr>
+        <w:spacing w:line="360" w:lineRule="auto"/>
+      </w:pPr>
+      <w:r>
+        <w:t xml:space="preserve">    FOREIGN KEY (</w:t>
+      </w:r>
+      <w:proofErr w:type="spellStart"/>
+      <w:r>
+        <w:t>Pno</w:t>
+      </w:r>
+      <w:proofErr w:type="spellEnd"/>
+      <w:r>
+        <w:t>) REFERENCES PROJECT(</w:t>
+      </w:r>
+      <w:proofErr w:type="spellStart"/>
+      <w:r>
+        <w:t>Pnumber</w:t>
+      </w:r>
+      <w:proofErr w:type="spellEnd"/>
+      <w:r>
+        <w:t>)</w:t>
+      </w:r>
+    </w:p>
+    <w:p>
+      <w:pPr>
+        <w:spacing w:line="360" w:lineRule="auto"/>
+      </w:pPr>
+      <w:r>
+        <w:t>);</w:t>
+      </w:r>
+    </w:p>
+    <w:p>
+      <w:pPr>
+        <w:spacing w:line="360" w:lineRule="auto"/>
+      </w:pPr>
+    </w:p>
+    <w:p>
+      <w:pPr>
+        <w:spacing w:line="360" w:lineRule="auto"/>
+      </w:pPr>
+      <w:r>
+        <w:t>CREATE TABLE DEPENDENT (</w:t>
+      </w:r>
+    </w:p>
+    <w:p>
+      <w:pPr>
+        <w:spacing w:line="360" w:lineRule="auto"/>
+      </w:pPr>
       <w:r>
         <w:t xml:space="preserve">    </w:t>
       </w:r>
       <w:proofErr w:type="spellStart"/>
       <w:r>
-        <w:t>OverTimeCount</w:t>
-      </w:r>
-      <w:proofErr w:type="spellEnd"/>
-      <w:r>
-        <w:t xml:space="preserve"> INT DEFAULT 0,  -- New attribute for tracking overtime</w:t>
-      </w:r>
-    </w:p>
-    <w:p>
+        <w:t>Essn</w:t>
+      </w:r>
+      <w:proofErr w:type="spellEnd"/>
+      <w:r>
+        <w:t xml:space="preserve"> CHAR(9),</w:t>
+      </w:r>
+    </w:p>
+    <w:p>
+      <w:pPr>
+        <w:spacing w:line="360" w:lineRule="auto"/>
+      </w:pPr>
+      <w:r>
+        <w:t xml:space="preserve">    </w:t>
+      </w:r>
+      <w:proofErr w:type="spellStart"/>
+      <w:r>
+        <w:t>Dependent_name</w:t>
+      </w:r>
+      <w:proofErr w:type="spellEnd"/>
+      <w:r>
+        <w:t xml:space="preserve"> VARCHAR(15) NOT NULL,</w:t>
+      </w:r>
+    </w:p>
+    <w:p>
+      <w:pPr>
+        <w:spacing w:line="360" w:lineRule="auto"/>
+      </w:pPr>
+      <w:r>
+        <w:t xml:space="preserve">    Sex CHAR,</w:t>
+      </w:r>
+    </w:p>
+    <w:p>
+      <w:pPr>
+        <w:spacing w:line="360" w:lineRule="auto"/>
+      </w:pPr>
+      <w:r>
+        <w:t xml:space="preserve">    </w:t>
+      </w:r>
+      <w:proofErr w:type="spellStart"/>
+      <w:r>
+        <w:t>Bdate</w:t>
+      </w:r>
+      <w:proofErr w:type="spellEnd"/>
+      <w:r>
+        <w:t xml:space="preserve"> DATE,</w:t>
+      </w:r>
+    </w:p>
+    <w:p>
+      <w:pPr>
+        <w:spacing w:line="360" w:lineRule="auto"/>
+      </w:pPr>
+      <w:r>
+        <w:t xml:space="preserve">    Relationship VARCHAR(8),</w:t>
+      </w:r>
+    </w:p>
+    <w:p>
+      <w:pPr>
+        <w:spacing w:line="360" w:lineRule="auto"/>
+      </w:pPr>
+      <w:r>
+        <w:t xml:space="preserve">    PRIMARY KEY (</w:t>
+      </w:r>
+      <w:proofErr w:type="spellStart"/>
+      <w:r>
+        <w:t>Essn</w:t>
+      </w:r>
+      <w:proofErr w:type="spellEnd"/>
+      <w:r>
+        <w:t xml:space="preserve">, </w:t>
+      </w:r>
+      <w:proofErr w:type="spellStart"/>
+      <w:r>
+        <w:t>Dependent_name</w:t>
+      </w:r>
+      <w:proofErr w:type="spellEnd"/>
+      <w:r>
+        <w:t>),</w:t>
+      </w:r>
+    </w:p>
+    <w:p>
+      <w:pPr>
+        <w:spacing w:line="360" w:lineRule="auto"/>
+      </w:pPr>
       <w:r>
         <w:t xml:space="preserve">    FOREIGN KEY (</w:t>
       </w:r>
       <w:proofErr w:type="spellStart"/>
       <w:r>
-        <w:t>Dno</w:t>
-      </w:r>
-      <w:proofErr w:type="spellEnd"/>
-      <w:r>
-        <w:t>) REFERENCES DEPARTMENT(</w:t>
-      </w:r>
-      <w:proofErr w:type="spellStart"/>
-      <w:r>
-        <w:t>Dnumber</w:t>
-      </w:r>
-      <w:proofErr w:type="spellEnd"/>
-      <w:r>
-        <w:t>),</w:t>
-      </w:r>
-    </w:p>
-    <w:p>
-      <w:r>
-        <w:t xml:space="preserve">    FOREIGN KEY (</w:t>
-      </w:r>
-      <w:proofErr w:type="spellStart"/>
-      <w:r>
-        <w:t>Super_ssn</w:t>
+        <w:t>Essn</w:t>
       </w:r>
       <w:proofErr w:type="spellEnd"/>
       <w:r>
@@ -620,467 +1599,21 @@
       </w:r>
     </w:p>
     <w:p>
+      <w:pPr>
+        <w:spacing w:line="360" w:lineRule="auto"/>
+      </w:pPr>
       <w:r>
         <w:t>);</w:t>
       </w:r>
     </w:p>
-    <w:p/>
-    <w:p>
-      <w:r>
-        <w:t>CREATE TABLE DEPARTMENT (</w:t>
-      </w:r>
-    </w:p>
-    <w:p>
-      <w:r>
-        <w:t xml:space="preserve">    </w:t>
-      </w:r>
-      <w:proofErr w:type="spellStart"/>
-      <w:r>
-        <w:t>Dname</w:t>
-      </w:r>
-      <w:proofErr w:type="spellEnd"/>
-      <w:r>
-        <w:t xml:space="preserve"> VARCHAR(15),</w:t>
-      </w:r>
-    </w:p>
-    <w:p>
-      <w:r>
-        <w:t xml:space="preserve">    </w:t>
-      </w:r>
-      <w:proofErr w:type="spellStart"/>
-      <w:r>
-        <w:t>Dnumber</w:t>
-      </w:r>
-      <w:proofErr w:type="spellEnd"/>
-      <w:r>
-        <w:t xml:space="preserve"> INT NOT NULL PRIMARY KEY,</w:t>
-      </w:r>
-    </w:p>
-    <w:p>
-      <w:r>
-        <w:t xml:space="preserve">    </w:t>
-      </w:r>
-      <w:proofErr w:type="spellStart"/>
-      <w:r>
-        <w:t>Mgr_ssn</w:t>
-      </w:r>
-      <w:proofErr w:type="spellEnd"/>
-      <w:r>
-        <w:t xml:space="preserve"> CHAR(9) NOT NULL UNIQUE,</w:t>
-      </w:r>
-    </w:p>
-    <w:p>
-      <w:r>
-        <w:t xml:space="preserve">    </w:t>
-      </w:r>
-      <w:proofErr w:type="spellStart"/>
-      <w:r>
-        <w:t>Mgr_start_date</w:t>
-      </w:r>
-      <w:proofErr w:type="spellEnd"/>
-      <w:r>
-        <w:t xml:space="preserve"> DATE,</w:t>
-      </w:r>
-    </w:p>
-    <w:p>
-      <w:r>
-        <w:t xml:space="preserve">    FOREIGN KEY (</w:t>
-      </w:r>
-      <w:proofErr w:type="spellStart"/>
-      <w:r>
-        <w:t>Mgr_ssn</w:t>
-      </w:r>
-      <w:proofErr w:type="spellEnd"/>
-      <w:r>
-        <w:t>) REFERENCES EMPLOYEE(</w:t>
-      </w:r>
-      <w:proofErr w:type="spellStart"/>
-      <w:r>
-        <w:t>Ssn</w:t>
-      </w:r>
-      <w:proofErr w:type="spellEnd"/>
-      <w:r>
-        <w:t>)</w:t>
-      </w:r>
-    </w:p>
-    <w:p>
-      <w:r>
-        <w:t>);</w:t>
-      </w:r>
-    </w:p>
-    <w:p/>
-    <w:p>
-      <w:r>
-        <w:t>CREATE TABLE DEPT_LOCATIONS (</w:t>
-      </w:r>
-    </w:p>
-    <w:p>
-      <w:r>
-        <w:t xml:space="preserve">    </w:t>
-      </w:r>
-      <w:proofErr w:type="spellStart"/>
-      <w:r>
-        <w:t>Dnumber</w:t>
-      </w:r>
-      <w:proofErr w:type="spellEnd"/>
-      <w:r>
-        <w:t xml:space="preserve"> INT NOT NULL,</w:t>
-      </w:r>
-    </w:p>
-    <w:p>
-      <w:r>
-        <w:t xml:space="preserve">    </w:t>
-      </w:r>
-      <w:proofErr w:type="spellStart"/>
-      <w:r>
-        <w:t>Dlocation</w:t>
-      </w:r>
-      <w:proofErr w:type="spellEnd"/>
-      <w:r>
-        <w:t xml:space="preserve"> VARCHAR(15) NOT NULL,</w:t>
-      </w:r>
-    </w:p>
-    <w:p>
-      <w:r>
-        <w:t xml:space="preserve">    PRIMARY KEY (</w:t>
-      </w:r>
-      <w:proofErr w:type="spellStart"/>
-      <w:r>
-        <w:t>Dnumber</w:t>
-      </w:r>
-      <w:proofErr w:type="spellEnd"/>
-      <w:r>
-        <w:t xml:space="preserve">, </w:t>
-      </w:r>
-      <w:proofErr w:type="spellStart"/>
-      <w:r>
-        <w:t>Dlocation</w:t>
-      </w:r>
-      <w:proofErr w:type="spellEnd"/>
-      <w:r>
-        <w:t>),</w:t>
-      </w:r>
-    </w:p>
-    <w:p>
-      <w:r>
-        <w:t xml:space="preserve">    FOREIGN KEY (</w:t>
-      </w:r>
-      <w:proofErr w:type="spellStart"/>
-      <w:r>
-        <w:t>Dnumber</w:t>
-      </w:r>
-      <w:proofErr w:type="spellEnd"/>
-      <w:r>
-        <w:t>) REFERENCES DEPARTMENT(</w:t>
-      </w:r>
-      <w:proofErr w:type="spellStart"/>
-      <w:r>
-        <w:t>Dnumber</w:t>
-      </w:r>
-      <w:proofErr w:type="spellEnd"/>
-      <w:r>
-        <w:t>)</w:t>
-      </w:r>
-    </w:p>
-    <w:p>
-      <w:r>
-        <w:t>);</w:t>
-      </w:r>
-    </w:p>
-    <w:p/>
-    <w:p>
-      <w:r>
-        <w:t>CREATE TABLE PROJECT (</w:t>
-      </w:r>
-    </w:p>
-    <w:p>
-      <w:r>
-        <w:t xml:space="preserve">    </w:t>
-      </w:r>
-      <w:proofErr w:type="spellStart"/>
-      <w:r>
-        <w:t>Pname</w:t>
-      </w:r>
-      <w:proofErr w:type="spellEnd"/>
-      <w:r>
-        <w:t xml:space="preserve"> VARCHAR(15) NOT NULL,</w:t>
-      </w:r>
-    </w:p>
-    <w:p>
-      <w:r>
-        <w:t xml:space="preserve">    </w:t>
-      </w:r>
-      <w:proofErr w:type="spellStart"/>
-      <w:r>
-        <w:t>Pnumber</w:t>
-      </w:r>
-      <w:proofErr w:type="spellEnd"/>
-      <w:r>
-        <w:t xml:space="preserve"> INT NOT NULL PRIMARY KEY,</w:t>
-      </w:r>
-    </w:p>
-    <w:p>
-      <w:r>
-        <w:t xml:space="preserve">    </w:t>
-      </w:r>
-      <w:proofErr w:type="spellStart"/>
-      <w:r>
-        <w:t>Plocation</w:t>
-      </w:r>
-      <w:proofErr w:type="spellEnd"/>
-      <w:r>
-        <w:t xml:space="preserve"> VARCHAR(15),</w:t>
-      </w:r>
-    </w:p>
-    <w:p>
-      <w:r>
-        <w:t xml:space="preserve">    </w:t>
-      </w:r>
-      <w:proofErr w:type="spellStart"/>
-      <w:r>
-        <w:t>Dnum</w:t>
-      </w:r>
-      <w:proofErr w:type="spellEnd"/>
-      <w:r>
-        <w:t xml:space="preserve"> INT NOT NULL,</w:t>
-      </w:r>
-    </w:p>
-    <w:p>
-      <w:r>
-        <w:t xml:space="preserve">    FOREIGN KEY (</w:t>
-      </w:r>
-      <w:proofErr w:type="spellStart"/>
-      <w:r>
-        <w:t>Dnum</w:t>
-      </w:r>
-      <w:proofErr w:type="spellEnd"/>
-      <w:r>
-        <w:t>) REFERENCES DEPARTMENT(</w:t>
-      </w:r>
-      <w:proofErr w:type="spellStart"/>
-      <w:r>
-        <w:t>Dnumber</w:t>
-      </w:r>
-      <w:proofErr w:type="spellEnd"/>
-      <w:r>
-        <w:t>)</w:t>
-      </w:r>
-    </w:p>
-    <w:p>
-      <w:r>
-        <w:t>);</w:t>
-      </w:r>
-    </w:p>
-    <w:p/>
-    <w:p>
-      <w:r>
-        <w:t>CREATE TABLE WORKS_ON (</w:t>
-      </w:r>
-    </w:p>
-    <w:p>
-      <w:r>
-        <w:t xml:space="preserve">    </w:t>
-      </w:r>
-      <w:proofErr w:type="spellStart"/>
-      <w:r>
-        <w:t>Essn</w:t>
-      </w:r>
-      <w:proofErr w:type="spellEnd"/>
-      <w:r>
-        <w:t xml:space="preserve"> CHAR(9),</w:t>
-      </w:r>
-    </w:p>
-    <w:p>
-      <w:r>
-        <w:t xml:space="preserve">    </w:t>
-      </w:r>
-      <w:proofErr w:type="spellStart"/>
-      <w:r>
-        <w:t>Pno</w:t>
-      </w:r>
-      <w:proofErr w:type="spellEnd"/>
-      <w:r>
-        <w:t xml:space="preserve"> INT,</w:t>
-      </w:r>
-    </w:p>
-    <w:p>
-      <w:r>
-        <w:t xml:space="preserve">    Hours DECIMAL(3, 1),</w:t>
-      </w:r>
-    </w:p>
-    <w:p>
-      <w:r>
-        <w:t xml:space="preserve">    PRIMARY KEY (</w:t>
-      </w:r>
-      <w:proofErr w:type="spellStart"/>
-      <w:r>
-        <w:t>Essn</w:t>
-      </w:r>
-      <w:proofErr w:type="spellEnd"/>
-      <w:r>
-        <w:t xml:space="preserve">, </w:t>
-      </w:r>
-      <w:proofErr w:type="spellStart"/>
-      <w:r>
-        <w:t>Pno</w:t>
-      </w:r>
-      <w:proofErr w:type="spellEnd"/>
-      <w:r>
-        <w:t>),</w:t>
-      </w:r>
-    </w:p>
-    <w:p>
-      <w:r>
-        <w:t xml:space="preserve">    FOREIGN KEY (</w:t>
-      </w:r>
-      <w:proofErr w:type="spellStart"/>
-      <w:r>
-        <w:t>Essn</w:t>
-      </w:r>
-      <w:proofErr w:type="spellEnd"/>
-      <w:r>
-        <w:t>) REFERENCES EMPLOYEE(</w:t>
-      </w:r>
-      <w:proofErr w:type="spellStart"/>
-      <w:r>
-        <w:t>Ssn</w:t>
-      </w:r>
-      <w:proofErr w:type="spellEnd"/>
-      <w:r>
-        <w:t>),</w:t>
-      </w:r>
-    </w:p>
-    <w:p>
-      <w:r>
-        <w:t xml:space="preserve">    FOREIGN KEY (</w:t>
-      </w:r>
-      <w:proofErr w:type="spellStart"/>
-      <w:r>
-        <w:t>Pno</w:t>
-      </w:r>
-      <w:proofErr w:type="spellEnd"/>
-      <w:r>
-        <w:t>) REFERENCES PROJECT(</w:t>
-      </w:r>
-      <w:proofErr w:type="spellStart"/>
-      <w:r>
-        <w:t>Pnumber</w:t>
-      </w:r>
-      <w:proofErr w:type="spellEnd"/>
-      <w:r>
-        <w:t>)</w:t>
-      </w:r>
-    </w:p>
-    <w:p>
-      <w:r>
-        <w:t>);</w:t>
-      </w:r>
-    </w:p>
-    <w:p/>
-    <w:p>
-      <w:r>
-        <w:t>CREATE TABLE DEPENDENT (</w:t>
-      </w:r>
-    </w:p>
-    <w:p>
-      <w:r>
-        <w:t xml:space="preserve">    </w:t>
-      </w:r>
-      <w:proofErr w:type="spellStart"/>
-      <w:r>
-        <w:t>Essn</w:t>
-      </w:r>
-      <w:proofErr w:type="spellEnd"/>
-      <w:r>
-        <w:t xml:space="preserve"> CHAR(9),</w:t>
-      </w:r>
-    </w:p>
-    <w:p>
-      <w:r>
-        <w:t xml:space="preserve">    </w:t>
-      </w:r>
-      <w:proofErr w:type="spellStart"/>
-      <w:r>
-        <w:t>Dependent_name</w:t>
-      </w:r>
-      <w:proofErr w:type="spellEnd"/>
-      <w:r>
-        <w:t xml:space="preserve"> VARCHAR(15) NOT NULL,</w:t>
-      </w:r>
-    </w:p>
-    <w:p>
-      <w:r>
-        <w:t xml:space="preserve">    Sex CHAR,</w:t>
-      </w:r>
-    </w:p>
-    <w:p>
-      <w:r>
-        <w:t xml:space="preserve">    </w:t>
-      </w:r>
-      <w:proofErr w:type="spellStart"/>
-      <w:r>
-        <w:t>Bdate</w:t>
-      </w:r>
-      <w:proofErr w:type="spellEnd"/>
-      <w:r>
-        <w:t xml:space="preserve"> DATE,</w:t>
-      </w:r>
-    </w:p>
-    <w:p>
-      <w:r>
-        <w:t xml:space="preserve">    Relationship VARCHAR(8),</w:t>
-      </w:r>
-    </w:p>
-    <w:p>
-      <w:r>
-        <w:t xml:space="preserve">    PRIMARY KEY (</w:t>
-      </w:r>
-      <w:proofErr w:type="spellStart"/>
-      <w:r>
-        <w:t>Essn</w:t>
-      </w:r>
-      <w:proofErr w:type="spellEnd"/>
-      <w:r>
-        <w:t xml:space="preserve">, </w:t>
-      </w:r>
-      <w:proofErr w:type="spellStart"/>
-      <w:r>
-        <w:t>Dependent_name</w:t>
-      </w:r>
-      <w:proofErr w:type="spellEnd"/>
-      <w:r>
-        <w:t>),</w:t>
-      </w:r>
-    </w:p>
-    <w:p>
-      <w:r>
-        <w:t xml:space="preserve">    FOREIGN KEY (</w:t>
-      </w:r>
-      <w:proofErr w:type="spellStart"/>
-      <w:r>
-        <w:t>Essn</w:t>
-      </w:r>
-      <w:proofErr w:type="spellEnd"/>
-      <w:r>
-        <w:t>) REFERENCES EMPLOYEE(</w:t>
-      </w:r>
-      <w:proofErr w:type="spellStart"/>
-      <w:r>
-        <w:t>Ssn</w:t>
-      </w:r>
-      <w:proofErr w:type="spellEnd"/>
-      <w:r>
-        <w:t>)</w:t>
-      </w:r>
-    </w:p>
-    <w:p>
-      <w:r>
-        <w:t>);</w:t>
-      </w:r>
-    </w:p>
-    <w:p/>
-    <w:p>
-      <w:pPr>
+    <w:p>
+      <w:pPr>
+        <w:spacing w:line="360" w:lineRule="auto"/>
+      </w:pPr>
+    </w:p>
+    <w:p>
+      <w:pPr>
+        <w:spacing w:line="360" w:lineRule="auto"/>
         <w:rPr>
           <w:b/>
           <w:bCs/>
@@ -1118,12 +1651,19 @@
       </w:r>
     </w:p>
     <w:p>
+      <w:pPr>
+        <w:spacing w:line="360" w:lineRule="auto"/>
+      </w:pPr>
       <w:r>
         <w:t>DELIMITER //</w:t>
       </w:r>
     </w:p>
     <w:p>
-      <w:r>
+      <w:pPr>
+        <w:spacing w:line="360" w:lineRule="auto"/>
+      </w:pPr>
+      <w:r>
+        <w:lastRenderedPageBreak/>
         <w:t xml:space="preserve">CREATE TRIGGER </w:t>
       </w:r>
       <w:proofErr w:type="spellStart"/>
@@ -1133,21 +1673,33 @@
       <w:proofErr w:type="spellEnd"/>
     </w:p>
     <w:p>
+      <w:pPr>
+        <w:spacing w:line="360" w:lineRule="auto"/>
+      </w:pPr>
       <w:r>
         <w:t>AFTER INSERT ON WORKS_ON</w:t>
       </w:r>
     </w:p>
     <w:p>
+      <w:pPr>
+        <w:spacing w:line="360" w:lineRule="auto"/>
+      </w:pPr>
       <w:r>
         <w:t>FOR EACH ROW</w:t>
       </w:r>
     </w:p>
     <w:p>
+      <w:pPr>
+        <w:spacing w:line="360" w:lineRule="auto"/>
+      </w:pPr>
       <w:r>
         <w:t>BEGIN</w:t>
       </w:r>
     </w:p>
     <w:p>
+      <w:pPr>
+        <w:spacing w:line="360" w:lineRule="auto"/>
+      </w:pPr>
       <w:r>
         <w:t xml:space="preserve">    DECLARE </w:t>
       </w:r>
@@ -1161,6 +1713,9 @@
       </w:r>
     </w:p>
     <w:p>
+      <w:pPr>
+        <w:spacing w:line="360" w:lineRule="auto"/>
+      </w:pPr>
       <w:r>
         <w:t xml:space="preserve">    DECLARE </w:t>
       </w:r>
@@ -1174,16 +1729,25 @@
       </w:r>
     </w:p>
     <w:p>
+      <w:pPr>
+        <w:spacing w:line="360" w:lineRule="auto"/>
+      </w:pPr>
       <w:r>
         <w:t xml:space="preserve">    </w:t>
       </w:r>
     </w:p>
     <w:p>
+      <w:pPr>
+        <w:spacing w:line="360" w:lineRule="auto"/>
+      </w:pPr>
       <w:r>
         <w:t xml:space="preserve">    -- Calculate the total hours worked by the employee on all projects in the current week</w:t>
       </w:r>
     </w:p>
     <w:p>
+      <w:pPr>
+        <w:spacing w:line="360" w:lineRule="auto"/>
+      </w:pPr>
       <w:r>
         <w:t xml:space="preserve">    SELECT SUM(Hours) INTO </w:t>
       </w:r>
@@ -1194,11 +1758,17 @@
       <w:proofErr w:type="spellEnd"/>
     </w:p>
     <w:p>
+      <w:pPr>
+        <w:spacing w:line="360" w:lineRule="auto"/>
+      </w:pPr>
       <w:r>
         <w:t xml:space="preserve">    FROM WORKS_ON</w:t>
       </w:r>
     </w:p>
     <w:p>
+      <w:pPr>
+        <w:spacing w:line="360" w:lineRule="auto"/>
+      </w:pPr>
       <w:r>
         <w:t xml:space="preserve">    WHERE </w:t>
       </w:r>
@@ -1220,16 +1790,25 @@
       </w:r>
     </w:p>
     <w:p>
+      <w:pPr>
+        <w:spacing w:line="360" w:lineRule="auto"/>
+      </w:pPr>
       <w:r>
         <w:t xml:space="preserve">    </w:t>
       </w:r>
     </w:p>
     <w:p>
+      <w:pPr>
+        <w:spacing w:line="360" w:lineRule="auto"/>
+      </w:pPr>
       <w:r>
         <w:t xml:space="preserve">    -- Check if the total hours exceed the weekly threshold</w:t>
       </w:r>
     </w:p>
     <w:p>
+      <w:pPr>
+        <w:spacing w:line="360" w:lineRule="auto"/>
+      </w:pPr>
       <w:r>
         <w:t xml:space="preserve">    IF </w:t>
       </w:r>
@@ -1251,6 +1830,9 @@
       </w:r>
     </w:p>
     <w:p>
+      <w:pPr>
+        <w:spacing w:line="360" w:lineRule="auto"/>
+      </w:pPr>
       <w:r>
         <w:t xml:space="preserve">        -- Update the </w:t>
       </w:r>
@@ -1264,11 +1846,17 @@
       </w:r>
     </w:p>
     <w:p>
+      <w:pPr>
+        <w:spacing w:line="360" w:lineRule="auto"/>
+      </w:pPr>
       <w:r>
         <w:t xml:space="preserve">        UPDATE EMPLOYEE</w:t>
       </w:r>
     </w:p>
     <w:p>
+      <w:pPr>
+        <w:spacing w:line="360" w:lineRule="auto"/>
+      </w:pPr>
       <w:r>
         <w:t xml:space="preserve">        SET </w:t>
       </w:r>
@@ -1290,6 +1878,9 @@
       </w:r>
     </w:p>
     <w:p>
+      <w:pPr>
+        <w:spacing w:line="360" w:lineRule="auto"/>
+      </w:pPr>
       <w:r>
         <w:t xml:space="preserve">        WHERE </w:t>
       </w:r>
@@ -1311,29 +1902,50 @@
       </w:r>
     </w:p>
     <w:p>
+      <w:pPr>
+        <w:spacing w:line="360" w:lineRule="auto"/>
+      </w:pPr>
       <w:r>
         <w:t xml:space="preserve">    END IF;</w:t>
       </w:r>
     </w:p>
     <w:p>
+      <w:pPr>
+        <w:spacing w:line="360" w:lineRule="auto"/>
+      </w:pPr>
       <w:r>
         <w:t>END;</w:t>
       </w:r>
     </w:p>
     <w:p>
+      <w:pPr>
+        <w:spacing w:line="360" w:lineRule="auto"/>
+      </w:pPr>
       <w:r>
         <w:t>//</w:t>
       </w:r>
     </w:p>
     <w:p>
+      <w:pPr>
+        <w:spacing w:line="360" w:lineRule="auto"/>
+      </w:pPr>
       <w:r>
         <w:t>DELIMITER ;</w:t>
       </w:r>
     </w:p>
-    <w:p/>
-    <w:p/>
-    <w:p>
-      <w:pPr>
+    <w:p>
+      <w:pPr>
+        <w:spacing w:line="360" w:lineRule="auto"/>
+      </w:pPr>
+    </w:p>
+    <w:p>
+      <w:pPr>
+        <w:spacing w:line="360" w:lineRule="auto"/>
+      </w:pPr>
+    </w:p>
+    <w:p>
+      <w:pPr>
+        <w:spacing w:line="360" w:lineRule="auto"/>
         <w:rPr>
           <w:b/>
           <w:bCs/>
@@ -1347,13 +1959,23 @@
         <w:t>Queries:</w:t>
       </w:r>
     </w:p>
-    <w:p/>
-    <w:p>
+    <w:p>
+      <w:pPr>
+        <w:spacing w:line="360" w:lineRule="auto"/>
+      </w:pPr>
+    </w:p>
+    <w:p>
+      <w:pPr>
+        <w:spacing w:line="360" w:lineRule="auto"/>
+      </w:pPr>
       <w:r>
         <w:t>#1 Enter a department name, and retrieve all the names and salaries of all employees who work in that department.</w:t>
       </w:r>
     </w:p>
     <w:p>
+      <w:pPr>
+        <w:spacing w:line="360" w:lineRule="auto"/>
+      </w:pPr>
       <w:r>
         <w:t xml:space="preserve">SELECT </w:t>
       </w:r>
@@ -1383,11 +2005,17 @@
       </w:r>
     </w:p>
     <w:p>
+      <w:pPr>
+        <w:spacing w:line="360" w:lineRule="auto"/>
+      </w:pPr>
       <w:r>
         <w:t>FROM EMPLOYEES AS E</w:t>
       </w:r>
     </w:p>
     <w:p>
+      <w:pPr>
+        <w:spacing w:line="360" w:lineRule="auto"/>
+      </w:pPr>
       <w:r>
         <w:t xml:space="preserve">WHERE </w:t>
       </w:r>
@@ -1401,6 +2029,9 @@
       </w:r>
     </w:p>
     <w:p>
+      <w:pPr>
+        <w:spacing w:line="360" w:lineRule="auto"/>
+      </w:pPr>
       <w:r>
         <w:tab/>
       </w:r>
@@ -1415,22 +2046,39 @@
       <w:proofErr w:type="spellEnd"/>
     </w:p>
     <w:p>
-      <w:r>
+      <w:pPr>
+        <w:spacing w:line="360" w:lineRule="auto"/>
+      </w:pPr>
+      <w:r>
+        <w:lastRenderedPageBreak/>
         <w:t xml:space="preserve">        FROM DEPARTMENT</w:t>
       </w:r>
     </w:p>
     <w:p>
+      <w:pPr>
+        <w:spacing w:line="360" w:lineRule="auto"/>
+      </w:pPr>
       <w:r>
         <w:t xml:space="preserve">        WHERE Name = 'HR');</w:t>
       </w:r>
     </w:p>
-    <w:p/>
-    <w:p>
+    <w:p>
+      <w:pPr>
+        <w:spacing w:line="360" w:lineRule="auto"/>
+      </w:pPr>
+    </w:p>
+    <w:p>
+      <w:pPr>
+        <w:spacing w:line="360" w:lineRule="auto"/>
+      </w:pPr>
       <w:r>
         <w:t>#2.Enter an employee last name and first name and retrieve a list of projects names/hours per week that the employee works on.</w:t>
       </w:r>
     </w:p>
     <w:p>
+      <w:pPr>
+        <w:spacing w:line="360" w:lineRule="auto"/>
+      </w:pPr>
       <w:r>
         <w:t xml:space="preserve">SELECT DISTINCT </w:t>
       </w:r>
@@ -1449,11 +2097,17 @@
       <w:proofErr w:type="spellEnd"/>
     </w:p>
     <w:p>
+      <w:pPr>
+        <w:spacing w:line="360" w:lineRule="auto"/>
+      </w:pPr>
       <w:r>
         <w:t>FROM PROJECT AS P, WORKS_ON AS W</w:t>
       </w:r>
     </w:p>
     <w:p>
+      <w:pPr>
+        <w:spacing w:line="360" w:lineRule="auto"/>
+      </w:pPr>
       <w:r>
         <w:t>WHERE (</w:t>
       </w:r>
@@ -1475,6 +2129,9 @@
       </w:r>
     </w:p>
     <w:p>
+      <w:pPr>
+        <w:spacing w:line="360" w:lineRule="auto"/>
+      </w:pPr>
       <w:r>
         <w:tab/>
       </w:r>
@@ -1497,6 +2154,9 @@
       <w:proofErr w:type="spellEnd"/>
     </w:p>
     <w:p>
+      <w:pPr>
+        <w:spacing w:line="360" w:lineRule="auto"/>
+      </w:pPr>
       <w:r>
         <w:tab/>
       </w:r>
@@ -1506,6 +2166,9 @@
       </w:r>
     </w:p>
     <w:p>
+      <w:pPr>
+        <w:spacing w:line="360" w:lineRule="auto"/>
+      </w:pPr>
       <w:r>
         <w:t xml:space="preserve">        WHERE </w:t>
       </w:r>
@@ -1519,8 +2182,10 @@
       </w:r>
     </w:p>
     <w:p>
-      <w:r>
-        <w:lastRenderedPageBreak/>
+      <w:pPr>
+        <w:spacing w:line="360" w:lineRule="auto"/>
+      </w:pPr>
+      <w:r>
         <w:tab/>
       </w:r>
       <w:r>
@@ -1537,11 +2202,17 @@
       <w:proofErr w:type="spellEnd"/>
     </w:p>
     <w:p>
+      <w:pPr>
+        <w:spacing w:line="360" w:lineRule="auto"/>
+      </w:pPr>
       <w:r>
         <w:t xml:space="preserve">            FROM EMPLOYEES AS E</w:t>
       </w:r>
     </w:p>
     <w:p>
+      <w:pPr>
+        <w:spacing w:line="360" w:lineRule="auto"/>
+      </w:pPr>
       <w:r>
         <w:t xml:space="preserve">            WHERE </w:t>
       </w:r>
@@ -1563,16 +2234,25 @@
       </w:r>
     </w:p>
     <w:p>
+      <w:pPr>
+        <w:spacing w:line="360" w:lineRule="auto"/>
+      </w:pPr>
       <w:r>
         <w:t xml:space="preserve">        </w:t>
       </w:r>
     </w:p>
     <w:p>
+      <w:pPr>
+        <w:spacing w:line="360" w:lineRule="auto"/>
+      </w:pPr>
       <w:r>
         <w:t>#3 Enter a department name and retrieve the total of all employee salaries who work in the department.</w:t>
       </w:r>
     </w:p>
     <w:p>
+      <w:pPr>
+        <w:spacing w:line="360" w:lineRule="auto"/>
+      </w:pPr>
       <w:r>
         <w:t xml:space="preserve">SELECT Name AS </w:t>
       </w:r>
@@ -1591,11 +2271,17 @@
       <w:proofErr w:type="spellEnd"/>
     </w:p>
     <w:p>
+      <w:pPr>
+        <w:spacing w:line="360" w:lineRule="auto"/>
+      </w:pPr>
       <w:r>
         <w:t>FROM EMPLOYEES, DEPARTMENT</w:t>
       </w:r>
     </w:p>
     <w:p>
+      <w:pPr>
+        <w:spacing w:line="360" w:lineRule="auto"/>
+      </w:pPr>
       <w:r>
         <w:t>WHERE (</w:t>
       </w:r>
@@ -1609,6 +2295,9 @@
       </w:r>
     </w:p>
     <w:p>
+      <w:pPr>
+        <w:spacing w:line="360" w:lineRule="auto"/>
+      </w:pPr>
       <w:r>
         <w:tab/>
         <w:t xml:space="preserve">(SELECT </w:t>
@@ -1623,46 +2312,73 @@
       </w:r>
     </w:p>
     <w:p>
+      <w:pPr>
+        <w:spacing w:line="360" w:lineRule="auto"/>
+      </w:pPr>
       <w:r>
         <w:t xml:space="preserve">    FROM DEPARTMENT</w:t>
       </w:r>
     </w:p>
     <w:p>
+      <w:pPr>
+        <w:spacing w:line="360" w:lineRule="auto"/>
+      </w:pPr>
       <w:r>
         <w:t xml:space="preserve">    WHERE Name = 'Sales');</w:t>
       </w:r>
     </w:p>
     <w:p>
+      <w:pPr>
+        <w:spacing w:line="360" w:lineRule="auto"/>
+      </w:pPr>
       <w:r>
         <w:t xml:space="preserve">    </w:t>
       </w:r>
     </w:p>
     <w:p>
+      <w:pPr>
+        <w:spacing w:line="360" w:lineRule="auto"/>
+      </w:pPr>
       <w:r>
         <w:t>#4 For each department, retrieve the department name and the number (count) of employees who work in that department.</w:t>
       </w:r>
     </w:p>
     <w:p>
+      <w:pPr>
+        <w:spacing w:line="360" w:lineRule="auto"/>
+      </w:pPr>
       <w:r>
         <w:t># Order the result by number of employees in descending order.</w:t>
       </w:r>
     </w:p>
     <w:p>
+      <w:pPr>
+        <w:spacing w:line="360" w:lineRule="auto"/>
+      </w:pPr>
       <w:r>
         <w:t xml:space="preserve">SELECT Name, COUNT(*) AS 'Total Employees' </w:t>
       </w:r>
     </w:p>
     <w:p>
+      <w:pPr>
+        <w:spacing w:line="360" w:lineRule="auto"/>
+      </w:pPr>
       <w:r>
         <w:t>FROM DEPARTMENT</w:t>
       </w:r>
     </w:p>
     <w:p>
+      <w:pPr>
+        <w:spacing w:line="360" w:lineRule="auto"/>
+      </w:pPr>
       <w:r>
         <w:t>INNER JOIN EMPLOYEES</w:t>
       </w:r>
     </w:p>
     <w:p>
+      <w:pPr>
+        <w:spacing w:line="360" w:lineRule="auto"/>
+      </w:pPr>
       <w:r>
         <w:t xml:space="preserve">ON </w:t>
       </w:r>
@@ -1681,6 +2397,9 @@
       <w:proofErr w:type="spellEnd"/>
     </w:p>
     <w:p>
+      <w:pPr>
+        <w:spacing w:line="360" w:lineRule="auto"/>
+      </w:pPr>
       <w:r>
         <w:t xml:space="preserve">GROUP BY </w:t>
       </w:r>
@@ -1694,22 +2413,39 @@
       </w:r>
     </w:p>
     <w:p>
-      <w:r>
+      <w:pPr>
+        <w:spacing w:line="360" w:lineRule="auto"/>
+      </w:pPr>
+      <w:r>
+        <w:lastRenderedPageBreak/>
         <w:t>ORDER BY COUNT(*) DESC;</w:t>
       </w:r>
     </w:p>
-    <w:p/>
-    <w:p>
+    <w:p>
+      <w:pPr>
+        <w:spacing w:line="360" w:lineRule="auto"/>
+      </w:pPr>
+    </w:p>
+    <w:p>
+      <w:pPr>
+        <w:spacing w:line="360" w:lineRule="auto"/>
+      </w:pPr>
       <w:r>
         <w:t>#5 For each employee who is a supervisor, retrieve the employee first and last name and</w:t>
       </w:r>
     </w:p>
     <w:p>
+      <w:pPr>
+        <w:spacing w:line="360" w:lineRule="auto"/>
+      </w:pPr>
       <w:r>
         <w:t># the number (count) of employees that are supervised. Order the result in descending order.</w:t>
       </w:r>
     </w:p>
     <w:p>
+      <w:pPr>
+        <w:spacing w:line="360" w:lineRule="auto"/>
+      </w:pPr>
       <w:r>
         <w:t xml:space="preserve">SELECT </w:t>
       </w:r>
@@ -1731,11 +2467,17 @@
       </w:r>
     </w:p>
     <w:p>
+      <w:pPr>
+        <w:spacing w:line="360" w:lineRule="auto"/>
+      </w:pPr>
       <w:r>
         <w:t>FROM EMPLOYEES AS E, EMPLOYEES AS S</w:t>
       </w:r>
     </w:p>
     <w:p>
+      <w:pPr>
+        <w:spacing w:line="360" w:lineRule="auto"/>
+      </w:pPr>
       <w:r>
         <w:t xml:space="preserve">WHERE </w:t>
       </w:r>
@@ -1754,6 +2496,9 @@
       <w:proofErr w:type="spellEnd"/>
     </w:p>
     <w:p>
+      <w:pPr>
+        <w:spacing w:line="360" w:lineRule="auto"/>
+      </w:pPr>
       <w:r>
         <w:t xml:space="preserve">GROUP BY </w:t>
       </w:r>
@@ -1764,9 +2509,205 @@
       <w:proofErr w:type="spellEnd"/>
     </w:p>
     <w:p>
+      <w:pPr>
+        <w:spacing w:line="360" w:lineRule="auto"/>
+      </w:pPr>
       <w:r>
         <w:t>ORDER BY COUNT(*) DESC;</w:t>
       </w:r>
+    </w:p>
+    <w:p>
+      <w:pPr>
+        <w:spacing w:line="360" w:lineRule="auto"/>
+      </w:pPr>
+    </w:p>
+    <w:p>
+      <w:pPr>
+        <w:spacing w:line="360" w:lineRule="auto"/>
+      </w:pPr>
+    </w:p>
+    <w:p>
+      <w:pPr>
+        <w:spacing w:line="360" w:lineRule="auto"/>
+      </w:pPr>
+    </w:p>
+    <w:p>
+      <w:pPr>
+        <w:spacing w:line="360" w:lineRule="auto"/>
+        <w:rPr>
+          <w:b/>
+          <w:bCs/>
+        </w:rPr>
+      </w:pPr>
+      <w:r>
+        <w:rPr>
+          <w:b/>
+          <w:bCs/>
+        </w:rPr>
+        <w:t>Usage Commands:</w:t>
+      </w:r>
+    </w:p>
+    <w:p>
+      <w:pPr>
+        <w:spacing w:line="360" w:lineRule="auto"/>
+      </w:pPr>
+    </w:p>
+    <w:p>
+      <w:pPr>
+        <w:pStyle w:val="ListParagraph"/>
+        <w:numPr>
+          <w:ilvl w:val="0"/>
+          <w:numId w:val="1"/>
+        </w:numPr>
+        <w:spacing w:line="360" w:lineRule="auto"/>
+      </w:pPr>
+      <w:r>
+        <w:t>Enabling Spool files and logging:</w:t>
+      </w:r>
+    </w:p>
+    <w:p>
+      <w:pPr>
+        <w:spacing w:line="360" w:lineRule="auto"/>
+        <w:ind w:firstLine="720"/>
+      </w:pPr>
+      <w:r>
+        <w:t xml:space="preserve">$ </w:t>
+      </w:r>
+      <w:proofErr w:type="spellStart"/>
+      <w:r>
+        <w:t>mysql</w:t>
+      </w:r>
+      <w:proofErr w:type="spellEnd"/>
+      <w:r>
+        <w:t xml:space="preserve"> -u &lt;username&gt; -p --tee ./Spool/output.txt</w:t>
+      </w:r>
+    </w:p>
+    <w:p>
+      <w:pPr>
+        <w:spacing w:line="360" w:lineRule="auto"/>
+        <w:ind w:firstLine="720"/>
+      </w:pPr>
+    </w:p>
+    <w:p>
+      <w:pPr>
+        <w:pStyle w:val="ListParagraph"/>
+        <w:numPr>
+          <w:ilvl w:val="0"/>
+          <w:numId w:val="1"/>
+        </w:numPr>
+        <w:spacing w:line="360" w:lineRule="auto"/>
+      </w:pPr>
+      <w:r>
+        <w:t>Using external .</w:t>
+      </w:r>
+      <w:proofErr w:type="spellStart"/>
+      <w:r>
+        <w:t>sql</w:t>
+      </w:r>
+      <w:proofErr w:type="spellEnd"/>
+      <w:r>
+        <w:t xml:space="preserve"> files:</w:t>
+      </w:r>
+    </w:p>
+    <w:p>
+      <w:pPr>
+        <w:spacing w:line="360" w:lineRule="auto"/>
+        <w:ind w:left="720"/>
+      </w:pPr>
+      <w:r>
+        <w:t>&gt;  source &lt;</w:t>
+      </w:r>
+      <w:proofErr w:type="spellStart"/>
+      <w:r>
+        <w:t>sqlfile</w:t>
+      </w:r>
+      <w:proofErr w:type="spellEnd"/>
+      <w:r>
+        <w:t>&gt;.</w:t>
+      </w:r>
+      <w:proofErr w:type="spellStart"/>
+      <w:r>
+        <w:t>sql</w:t>
+      </w:r>
+      <w:proofErr w:type="spellEnd"/>
+      <w:r>
+        <w:t xml:space="preserve">       (executes all the </w:t>
+      </w:r>
+      <w:proofErr w:type="spellStart"/>
+      <w:r>
+        <w:t>sql</w:t>
+      </w:r>
+      <w:proofErr w:type="spellEnd"/>
+      <w:r>
+        <w:t xml:space="preserve"> commands in that </w:t>
+      </w:r>
+      <w:proofErr w:type="spellStart"/>
+      <w:r>
+        <w:t>sql</w:t>
+      </w:r>
+      <w:proofErr w:type="spellEnd"/>
+      <w:r>
+        <w:t xml:space="preserve"> file)</w:t>
+      </w:r>
+    </w:p>
+    <w:p>
+      <w:pPr>
+        <w:spacing w:line="360" w:lineRule="auto"/>
+        <w:ind w:left="720"/>
+      </w:pPr>
+    </w:p>
+    <w:p>
+      <w:pPr>
+        <w:pStyle w:val="ListParagraph"/>
+        <w:numPr>
+          <w:ilvl w:val="0"/>
+          <w:numId w:val="1"/>
+        </w:numPr>
+        <w:spacing w:line="360" w:lineRule="auto"/>
+      </w:pPr>
+      <w:r>
+        <w:t xml:space="preserve">Running Python Script to load data from .csv to </w:t>
+      </w:r>
+      <w:proofErr w:type="spellStart"/>
+      <w:r>
+        <w:t>sql</w:t>
+      </w:r>
+      <w:proofErr w:type="spellEnd"/>
+      <w:r>
+        <w:t xml:space="preserve"> database:</w:t>
+      </w:r>
+    </w:p>
+    <w:p>
+      <w:pPr>
+        <w:spacing w:line="360" w:lineRule="auto"/>
+        <w:ind w:left="720"/>
+      </w:pPr>
+      <w:r>
+        <w:t>$ python3 &lt;</w:t>
+      </w:r>
+      <w:proofErr w:type="spellStart"/>
+      <w:r>
+        <w:t>loading_script</w:t>
+      </w:r>
+      <w:proofErr w:type="spellEnd"/>
+      <w:r>
+        <w:t>&gt;.</w:t>
+      </w:r>
+      <w:proofErr w:type="spellStart"/>
+      <w:r>
+        <w:t>py</w:t>
+      </w:r>
+      <w:proofErr w:type="spellEnd"/>
+    </w:p>
+    <w:p>
+      <w:pPr>
+        <w:spacing w:line="360" w:lineRule="auto"/>
+      </w:pPr>
+    </w:p>
+    <w:p>
+      <w:pPr>
+        <w:spacing w:line="360" w:lineRule="auto"/>
+      </w:pPr>
     </w:p>
     <w:sectPr>
       <w:pgSz w:w="11906" w:h="16838"/>
@@ -1776,6 +2717,219 @@
     </w:sectPr>
   </w:body>
 </w:document>
+</file>
+
+<file path=word/numbering.xml><?xml version="1.0" encoding="utf-8"?>
+<w:numbering xmlns:wpc="http://schemas.microsoft.com/office/word/2010/wordprocessingCanvas" xmlns:cx="http://schemas.microsoft.com/office/drawing/2014/chartex" xmlns:cx1="http://schemas.microsoft.com/office/drawing/2015/9/8/chartex" xmlns:cx2="http://schemas.microsoft.com/office/drawing/2015/10/21/chartex" xmlns:cx3="http://schemas.microsoft.com/office/drawing/2016/5/9/chartex" xmlns:cx4="http://schemas.microsoft.com/office/drawing/2016/5/10/chartex" xmlns:cx5="http://schemas.microsoft.com/office/drawing/2016/5/11/chartex" xmlns:cx6="http://schemas.microsoft.com/office/drawing/2016/5/12/chartex" xmlns:cx7="http://schemas.microsoft.com/office/drawing/2016/5/13/chartex" xmlns:cx8="http://schemas.microsoft.com/office/drawing/2016/5/14/chartex" xmlns:mc="http://schemas.openxmlformats.org/markup-compatibility/2006" xmlns:aink="http://schemas.microsoft.com/office/drawing/2016/ink" xmlns:am3d="http://schemas.microsoft.com/office/drawing/2017/model3d" xmlns:o="urn:schemas-microsoft-com:office:office" xmlns:oel="http://schemas.microsoft.com/office/2019/extlst" xmlns:r="http://schemas.openxmlformats.org/officeDocument/2006/relationships" xmlns:m="http://schemas.openxmlformats.org/officeDocument/2006/math" xmlns:v="urn:schemas-microsoft-com:vml" xmlns:wp14="http://schemas.microsoft.com/office/word/2010/wordprocessingDrawing" xmlns:wp="http://schemas.openxmlformats.org/drawingml/2006/wordprocessingDrawing" xmlns:w10="urn:schemas-microsoft-com:office:word" xmlns:w="http://schemas.openxmlformats.org/wordprocessingml/2006/main" xmlns:w14="http://schemas.microsoft.com/office/word/2010/wordml" xmlns:w15="http://schemas.microsoft.com/office/word/2012/wordml" xmlns:w16cex="http://schemas.microsoft.com/office/word/2018/wordml/cex" xmlns:w16cid="http://schemas.microsoft.com/office/word/2016/wordml/cid" xmlns:w16="http://schemas.microsoft.com/office/word/2018/wordml" xmlns:w16sdtdh="http://schemas.microsoft.com/office/word/2020/wordml/sdtdatahash" xmlns:w16se="http://schemas.microsoft.com/office/word/2015/wordml/symex" xmlns:wpg="http://schemas.microsoft.com/office/word/2010/wordprocessingGroup" xmlns:wpi="http://schemas.microsoft.com/office/word/2010/wordprocessingInk" xmlns:wne="http://schemas.microsoft.com/office/word/2006/wordml" xmlns:wps="http://schemas.microsoft.com/office/word/2010/wordprocessingShape" mc:Ignorable="w14 w15 w16se w16cid w16 w16cex w16sdtdh wp14">
+  <w:abstractNum w:abstractNumId="0" w15:restartNumberingAfterBreak="0">
+    <w:nsid w:val="07F337A8"/>
+    <w:multiLevelType w:val="hybridMultilevel"/>
+    <w:tmpl w:val="4A02B69A"/>
+    <w:lvl w:ilvl="0" w:tplc="B308ED6E">
+      <w:start w:val="1"/>
+      <w:numFmt w:val="bullet"/>
+      <w:lvlText w:val=""/>
+      <w:lvlJc w:val="left"/>
+      <w:pPr>
+        <w:ind w:left="1440" w:hanging="360"/>
+      </w:pPr>
+      <w:rPr>
+        <w:rFonts w:ascii="Wingdings" w:eastAsiaTheme="minorHAnsi" w:hAnsi="Wingdings" w:cstheme="minorBidi" w:hint="default"/>
+      </w:rPr>
+    </w:lvl>
+    <w:lvl w:ilvl="1" w:tplc="08090003" w:tentative="1">
+      <w:start w:val="1"/>
+      <w:numFmt w:val="bullet"/>
+      <w:lvlText w:val="o"/>
+      <w:lvlJc w:val="left"/>
+      <w:pPr>
+        <w:ind w:left="2160" w:hanging="360"/>
+      </w:pPr>
+      <w:rPr>
+        <w:rFonts w:ascii="Courier New" w:hAnsi="Courier New" w:cs="Courier New" w:hint="default"/>
+      </w:rPr>
+    </w:lvl>
+    <w:lvl w:ilvl="2" w:tplc="08090005" w:tentative="1">
+      <w:start w:val="1"/>
+      <w:numFmt w:val="bullet"/>
+      <w:lvlText w:val=""/>
+      <w:lvlJc w:val="left"/>
+      <w:pPr>
+        <w:ind w:left="2880" w:hanging="360"/>
+      </w:pPr>
+      <w:rPr>
+        <w:rFonts w:ascii="Wingdings" w:hAnsi="Wingdings" w:hint="default"/>
+      </w:rPr>
+    </w:lvl>
+    <w:lvl w:ilvl="3" w:tplc="08090001" w:tentative="1">
+      <w:start w:val="1"/>
+      <w:numFmt w:val="bullet"/>
+      <w:lvlText w:val=""/>
+      <w:lvlJc w:val="left"/>
+      <w:pPr>
+        <w:ind w:left="3600" w:hanging="360"/>
+      </w:pPr>
+      <w:rPr>
+        <w:rFonts w:ascii="Symbol" w:hAnsi="Symbol" w:hint="default"/>
+      </w:rPr>
+    </w:lvl>
+    <w:lvl w:ilvl="4" w:tplc="08090003" w:tentative="1">
+      <w:start w:val="1"/>
+      <w:numFmt w:val="bullet"/>
+      <w:lvlText w:val="o"/>
+      <w:lvlJc w:val="left"/>
+      <w:pPr>
+        <w:ind w:left="4320" w:hanging="360"/>
+      </w:pPr>
+      <w:rPr>
+        <w:rFonts w:ascii="Courier New" w:hAnsi="Courier New" w:cs="Courier New" w:hint="default"/>
+      </w:rPr>
+    </w:lvl>
+    <w:lvl w:ilvl="5" w:tplc="08090005" w:tentative="1">
+      <w:start w:val="1"/>
+      <w:numFmt w:val="bullet"/>
+      <w:lvlText w:val=""/>
+      <w:lvlJc w:val="left"/>
+      <w:pPr>
+        <w:ind w:left="5040" w:hanging="360"/>
+      </w:pPr>
+      <w:rPr>
+        <w:rFonts w:ascii="Wingdings" w:hAnsi="Wingdings" w:hint="default"/>
+      </w:rPr>
+    </w:lvl>
+    <w:lvl w:ilvl="6" w:tplc="08090001" w:tentative="1">
+      <w:start w:val="1"/>
+      <w:numFmt w:val="bullet"/>
+      <w:lvlText w:val=""/>
+      <w:lvlJc w:val="left"/>
+      <w:pPr>
+        <w:ind w:left="5760" w:hanging="360"/>
+      </w:pPr>
+      <w:rPr>
+        <w:rFonts w:ascii="Symbol" w:hAnsi="Symbol" w:hint="default"/>
+      </w:rPr>
+    </w:lvl>
+    <w:lvl w:ilvl="7" w:tplc="08090003" w:tentative="1">
+      <w:start w:val="1"/>
+      <w:numFmt w:val="bullet"/>
+      <w:lvlText w:val="o"/>
+      <w:lvlJc w:val="left"/>
+      <w:pPr>
+        <w:ind w:left="6480" w:hanging="360"/>
+      </w:pPr>
+      <w:rPr>
+        <w:rFonts w:ascii="Courier New" w:hAnsi="Courier New" w:cs="Courier New" w:hint="default"/>
+      </w:rPr>
+    </w:lvl>
+    <w:lvl w:ilvl="8" w:tplc="08090005" w:tentative="1">
+      <w:start w:val="1"/>
+      <w:numFmt w:val="bullet"/>
+      <w:lvlText w:val=""/>
+      <w:lvlJc w:val="left"/>
+      <w:pPr>
+        <w:ind w:left="7200" w:hanging="360"/>
+      </w:pPr>
+      <w:rPr>
+        <w:rFonts w:ascii="Wingdings" w:hAnsi="Wingdings" w:hint="default"/>
+      </w:rPr>
+    </w:lvl>
+  </w:abstractNum>
+  <w:abstractNum w:abstractNumId="1" w15:restartNumberingAfterBreak="0">
+    <w:nsid w:val="10A36A75"/>
+    <w:multiLevelType w:val="hybridMultilevel"/>
+    <w:tmpl w:val="4D8A3366"/>
+    <w:lvl w:ilvl="0" w:tplc="0809000F">
+      <w:start w:val="1"/>
+      <w:numFmt w:val="decimal"/>
+      <w:lvlText w:val="%1."/>
+      <w:lvlJc w:val="left"/>
+      <w:pPr>
+        <w:ind w:left="720" w:hanging="360"/>
+      </w:pPr>
+      <w:rPr>
+        <w:rFonts w:hint="default"/>
+      </w:rPr>
+    </w:lvl>
+    <w:lvl w:ilvl="1" w:tplc="08090019">
+      <w:start w:val="1"/>
+      <w:numFmt w:val="lowerLetter"/>
+      <w:lvlText w:val="%2."/>
+      <w:lvlJc w:val="left"/>
+      <w:pPr>
+        <w:ind w:left="1440" w:hanging="360"/>
+      </w:pPr>
+    </w:lvl>
+    <w:lvl w:ilvl="2" w:tplc="0809001B" w:tentative="1">
+      <w:start w:val="1"/>
+      <w:numFmt w:val="lowerRoman"/>
+      <w:lvlText w:val="%3."/>
+      <w:lvlJc w:val="right"/>
+      <w:pPr>
+        <w:ind w:left="2160" w:hanging="180"/>
+      </w:pPr>
+    </w:lvl>
+    <w:lvl w:ilvl="3" w:tplc="0809000F" w:tentative="1">
+      <w:start w:val="1"/>
+      <w:numFmt w:val="decimal"/>
+      <w:lvlText w:val="%4."/>
+      <w:lvlJc w:val="left"/>
+      <w:pPr>
+        <w:ind w:left="2880" w:hanging="360"/>
+      </w:pPr>
+    </w:lvl>
+    <w:lvl w:ilvl="4" w:tplc="08090019" w:tentative="1">
+      <w:start w:val="1"/>
+      <w:numFmt w:val="lowerLetter"/>
+      <w:lvlText w:val="%5."/>
+      <w:lvlJc w:val="left"/>
+      <w:pPr>
+        <w:ind w:left="3600" w:hanging="360"/>
+      </w:pPr>
+    </w:lvl>
+    <w:lvl w:ilvl="5" w:tplc="0809001B" w:tentative="1">
+      <w:start w:val="1"/>
+      <w:numFmt w:val="lowerRoman"/>
+      <w:lvlText w:val="%6."/>
+      <w:lvlJc w:val="right"/>
+      <w:pPr>
+        <w:ind w:left="4320" w:hanging="180"/>
+      </w:pPr>
+    </w:lvl>
+    <w:lvl w:ilvl="6" w:tplc="0809000F" w:tentative="1">
+      <w:start w:val="1"/>
+      <w:numFmt w:val="decimal"/>
+      <w:lvlText w:val="%7."/>
+      <w:lvlJc w:val="left"/>
+      <w:pPr>
+        <w:ind w:left="5040" w:hanging="360"/>
+      </w:pPr>
+    </w:lvl>
+    <w:lvl w:ilvl="7" w:tplc="08090019" w:tentative="1">
+      <w:start w:val="1"/>
+      <w:numFmt w:val="lowerLetter"/>
+      <w:lvlText w:val="%8."/>
+      <w:lvlJc w:val="left"/>
+      <w:pPr>
+        <w:ind w:left="5760" w:hanging="360"/>
+      </w:pPr>
+    </w:lvl>
+    <w:lvl w:ilvl="8" w:tplc="0809001B" w:tentative="1">
+      <w:start w:val="1"/>
+      <w:numFmt w:val="lowerRoman"/>
+      <w:lvlText w:val="%9."/>
+      <w:lvlJc w:val="right"/>
+      <w:pPr>
+        <w:ind w:left="6480" w:hanging="180"/>
+      </w:pPr>
+    </w:lvl>
+  </w:abstractNum>
+  <w:num w:numId="1" w16cid:durableId="1095437369">
+    <w:abstractNumId w:val="1"/>
+  </w:num>
+  <w:num w:numId="2" w16cid:durableId="19935834">
+    <w:abstractNumId w:val="0"/>
+  </w:num>
+</w:numbering>
 </file>
 
 <file path=word/styles.xml><?xml version="1.0" encoding="utf-8"?>
@@ -2202,6 +3356,17 @@
     <w:semiHidden/>
     <w:unhideWhenUsed/>
   </w:style>
+  <w:style w:type="paragraph" w:styleId="ListParagraph">
+    <w:name w:val="List Paragraph"/>
+    <w:basedOn w:val="Normal"/>
+    <w:uiPriority w:val="34"/>
+    <w:qFormat/>
+    <w:rsid w:val="005364C4"/>
+    <w:pPr>
+      <w:ind w:left="720"/>
+      <w:contextualSpacing/>
+    </w:pPr>
+  </w:style>
 </w:styles>
 </file>
 

</xml_diff>

<commit_message>
All work relating to DB Project 1 is done
</commit_message>
<xml_diff>
--- a/Subjects/Database 1/Project 1/DB Project 1 Steps.docx
+++ b/Subjects/Database 1/Project 1/DB Project 1 Steps.docx
@@ -2698,6 +2698,251 @@
         <w:t>py</w:t>
       </w:r>
       <w:proofErr w:type="spellEnd"/>
+    </w:p>
+    <w:p>
+      <w:pPr>
+        <w:spacing w:line="360" w:lineRule="auto"/>
+      </w:pPr>
+    </w:p>
+    <w:p>
+      <w:pPr>
+        <w:spacing w:line="360" w:lineRule="auto"/>
+      </w:pPr>
+    </w:p>
+    <w:p>
+      <w:pPr>
+        <w:spacing w:line="360" w:lineRule="auto"/>
+      </w:pPr>
+    </w:p>
+    <w:p>
+      <w:pPr>
+        <w:spacing w:line="360" w:lineRule="auto"/>
+        <w:rPr>
+          <w:b/>
+          <w:bCs/>
+        </w:rPr>
+      </w:pPr>
+      <w:r>
+        <w:rPr>
+          <w:b/>
+          <w:bCs/>
+        </w:rPr>
+        <w:t>Order of data entry:</w:t>
+      </w:r>
+    </w:p>
+    <w:p>
+      <w:pPr>
+        <w:numPr>
+          <w:ilvl w:val="0"/>
+          <w:numId w:val="3"/>
+        </w:numPr>
+        <w:spacing w:line="360" w:lineRule="auto"/>
+      </w:pPr>
+      <w:r>
+        <w:rPr>
+          <w:b/>
+          <w:bCs/>
+        </w:rPr>
+        <w:t>DEPARTMENT</w:t>
+      </w:r>
+      <w:r>
+        <w:t xml:space="preserve"> and </w:t>
+      </w:r>
+      <w:r>
+        <w:rPr>
+          <w:b/>
+          <w:bCs/>
+        </w:rPr>
+        <w:t>DEPT_LOCATIONS</w:t>
+      </w:r>
+      <w:r>
+        <w:t>.</w:t>
+      </w:r>
+    </w:p>
+    <w:p>
+      <w:pPr>
+        <w:numPr>
+          <w:ilvl w:val="0"/>
+          <w:numId w:val="3"/>
+        </w:numPr>
+        <w:spacing w:line="360" w:lineRule="auto"/>
+      </w:pPr>
+      <w:r>
+        <w:rPr>
+          <w:b/>
+          <w:bCs/>
+        </w:rPr>
+        <w:t>EMPLOYEE</w:t>
+      </w:r>
+      <w:r>
+        <w:t xml:space="preserve">, ensuring that the </w:t>
+      </w:r>
+      <w:proofErr w:type="spellStart"/>
+      <w:r>
+        <w:rPr>
+          <w:b/>
+          <w:bCs/>
+        </w:rPr>
+        <w:t>Dno</w:t>
+      </w:r>
+      <w:proofErr w:type="spellEnd"/>
+      <w:r>
+        <w:t xml:space="preserve"> (Department Number) field references existing department numbers.</w:t>
+      </w:r>
+    </w:p>
+    <w:p>
+      <w:pPr>
+        <w:numPr>
+          <w:ilvl w:val="0"/>
+          <w:numId w:val="3"/>
+        </w:numPr>
+        <w:spacing w:line="360" w:lineRule="auto"/>
+      </w:pPr>
+      <w:r>
+        <w:rPr>
+          <w:b/>
+          <w:bCs/>
+        </w:rPr>
+        <w:t>PROJECT</w:t>
+      </w:r>
+      <w:r>
+        <w:t xml:space="preserve">, ensuring that the </w:t>
+      </w:r>
+      <w:proofErr w:type="spellStart"/>
+      <w:r>
+        <w:rPr>
+          <w:b/>
+          <w:bCs/>
+        </w:rPr>
+        <w:t>Dnum</w:t>
+      </w:r>
+      <w:proofErr w:type="spellEnd"/>
+      <w:r>
+        <w:t xml:space="preserve"> (Department Number) field references existing department numbers.</w:t>
+      </w:r>
+    </w:p>
+    <w:p>
+      <w:pPr>
+        <w:numPr>
+          <w:ilvl w:val="0"/>
+          <w:numId w:val="3"/>
+        </w:numPr>
+        <w:spacing w:line="360" w:lineRule="auto"/>
+      </w:pPr>
+      <w:r>
+        <w:rPr>
+          <w:b/>
+          <w:bCs/>
+        </w:rPr>
+        <w:lastRenderedPageBreak/>
+        <w:t>WORKS_ON</w:t>
+      </w:r>
+      <w:r>
+        <w:t xml:space="preserve">, ensuring that the </w:t>
+      </w:r>
+      <w:proofErr w:type="spellStart"/>
+      <w:r>
+        <w:rPr>
+          <w:b/>
+          <w:bCs/>
+        </w:rPr>
+        <w:t>Essn</w:t>
+      </w:r>
+      <w:proofErr w:type="spellEnd"/>
+      <w:r>
+        <w:t xml:space="preserve"> (Employee SSN) and </w:t>
+      </w:r>
+      <w:proofErr w:type="spellStart"/>
+      <w:r>
+        <w:rPr>
+          <w:b/>
+          <w:bCs/>
+        </w:rPr>
+        <w:t>Pno</w:t>
+      </w:r>
+      <w:proofErr w:type="spellEnd"/>
+      <w:r>
+        <w:t xml:space="preserve"> (Project Number) fields reference existing employees and projects.</w:t>
+      </w:r>
+    </w:p>
+    <w:p>
+      <w:pPr>
+        <w:numPr>
+          <w:ilvl w:val="0"/>
+          <w:numId w:val="3"/>
+        </w:numPr>
+        <w:spacing w:line="360" w:lineRule="auto"/>
+      </w:pPr>
+      <w:r>
+        <w:rPr>
+          <w:b/>
+          <w:bCs/>
+        </w:rPr>
+        <w:t>DEPENDENT</w:t>
+      </w:r>
+      <w:r>
+        <w:t xml:space="preserve">, ensuring that the </w:t>
+      </w:r>
+      <w:proofErr w:type="spellStart"/>
+      <w:r>
+        <w:rPr>
+          <w:b/>
+          <w:bCs/>
+        </w:rPr>
+        <w:t>Essn</w:t>
+      </w:r>
+      <w:proofErr w:type="spellEnd"/>
+      <w:r>
+        <w:t xml:space="preserve"> (Employee SSN) field references existing employees.</w:t>
+      </w:r>
+    </w:p>
+    <w:p>
+      <w:pPr>
+        <w:spacing w:line="360" w:lineRule="auto"/>
+      </w:pPr>
+    </w:p>
+    <w:p>
+      <w:pPr>
+        <w:spacing w:line="360" w:lineRule="auto"/>
+      </w:pPr>
+    </w:p>
+    <w:p>
+      <w:pPr>
+        <w:spacing w:line="360" w:lineRule="auto"/>
+      </w:pPr>
+    </w:p>
+    <w:p>
+      <w:pPr>
+        <w:spacing w:line="360" w:lineRule="auto"/>
+      </w:pPr>
+    </w:p>
+    <w:p>
+      <w:pPr>
+        <w:spacing w:line="360" w:lineRule="auto"/>
+      </w:pPr>
+    </w:p>
+    <w:p>
+      <w:pPr>
+        <w:spacing w:line="360" w:lineRule="auto"/>
+      </w:pPr>
+      <w:r>
+        <w:t>Course website queries:</w:t>
+      </w:r>
+    </w:p>
+    <w:p>
+      <w:pPr>
+        <w:spacing w:line="360" w:lineRule="auto"/>
+      </w:pPr>
+    </w:p>
+    <w:p>
+      <w:pPr>
+        <w:spacing w:line="360" w:lineRule="auto"/>
+      </w:pPr>
+    </w:p>
+    <w:p>
+      <w:pPr>
+        <w:spacing w:line="360" w:lineRule="auto"/>
+      </w:pPr>
     </w:p>
     <w:p>
       <w:pPr>
@@ -2923,11 +3168,219 @@
       </w:pPr>
     </w:lvl>
   </w:abstractNum>
+  <w:abstractNum w:abstractNumId="2" w15:restartNumberingAfterBreak="0">
+    <w:nsid w:val="1EAB462B"/>
+    <w:multiLevelType w:val="hybridMultilevel"/>
+    <w:tmpl w:val="8F04205C"/>
+    <w:lvl w:ilvl="0" w:tplc="0809000F">
+      <w:start w:val="1"/>
+      <w:numFmt w:val="decimal"/>
+      <w:lvlText w:val="%1."/>
+      <w:lvlJc w:val="left"/>
+      <w:pPr>
+        <w:ind w:left="720" w:hanging="360"/>
+      </w:pPr>
+      <w:rPr>
+        <w:rFonts w:hint="default"/>
+      </w:rPr>
+    </w:lvl>
+    <w:lvl w:ilvl="1" w:tplc="08090019" w:tentative="1">
+      <w:start w:val="1"/>
+      <w:numFmt w:val="lowerLetter"/>
+      <w:lvlText w:val="%2."/>
+      <w:lvlJc w:val="left"/>
+      <w:pPr>
+        <w:ind w:left="1440" w:hanging="360"/>
+      </w:pPr>
+    </w:lvl>
+    <w:lvl w:ilvl="2" w:tplc="0809001B" w:tentative="1">
+      <w:start w:val="1"/>
+      <w:numFmt w:val="lowerRoman"/>
+      <w:lvlText w:val="%3."/>
+      <w:lvlJc w:val="right"/>
+      <w:pPr>
+        <w:ind w:left="2160" w:hanging="180"/>
+      </w:pPr>
+    </w:lvl>
+    <w:lvl w:ilvl="3" w:tplc="0809000F" w:tentative="1">
+      <w:start w:val="1"/>
+      <w:numFmt w:val="decimal"/>
+      <w:lvlText w:val="%4."/>
+      <w:lvlJc w:val="left"/>
+      <w:pPr>
+        <w:ind w:left="2880" w:hanging="360"/>
+      </w:pPr>
+    </w:lvl>
+    <w:lvl w:ilvl="4" w:tplc="08090019" w:tentative="1">
+      <w:start w:val="1"/>
+      <w:numFmt w:val="lowerLetter"/>
+      <w:lvlText w:val="%5."/>
+      <w:lvlJc w:val="left"/>
+      <w:pPr>
+        <w:ind w:left="3600" w:hanging="360"/>
+      </w:pPr>
+    </w:lvl>
+    <w:lvl w:ilvl="5" w:tplc="0809001B" w:tentative="1">
+      <w:start w:val="1"/>
+      <w:numFmt w:val="lowerRoman"/>
+      <w:lvlText w:val="%6."/>
+      <w:lvlJc w:val="right"/>
+      <w:pPr>
+        <w:ind w:left="4320" w:hanging="180"/>
+      </w:pPr>
+    </w:lvl>
+    <w:lvl w:ilvl="6" w:tplc="0809000F" w:tentative="1">
+      <w:start w:val="1"/>
+      <w:numFmt w:val="decimal"/>
+      <w:lvlText w:val="%7."/>
+      <w:lvlJc w:val="left"/>
+      <w:pPr>
+        <w:ind w:left="5040" w:hanging="360"/>
+      </w:pPr>
+    </w:lvl>
+    <w:lvl w:ilvl="7" w:tplc="08090019" w:tentative="1">
+      <w:start w:val="1"/>
+      <w:numFmt w:val="lowerLetter"/>
+      <w:lvlText w:val="%8."/>
+      <w:lvlJc w:val="left"/>
+      <w:pPr>
+        <w:ind w:left="5760" w:hanging="360"/>
+      </w:pPr>
+    </w:lvl>
+    <w:lvl w:ilvl="8" w:tplc="0809001B" w:tentative="1">
+      <w:start w:val="1"/>
+      <w:numFmt w:val="lowerRoman"/>
+      <w:lvlText w:val="%9."/>
+      <w:lvlJc w:val="right"/>
+      <w:pPr>
+        <w:ind w:left="6480" w:hanging="180"/>
+      </w:pPr>
+    </w:lvl>
+  </w:abstractNum>
+  <w:abstractNum w:abstractNumId="3" w15:restartNumberingAfterBreak="0">
+    <w:nsid w:val="7FBC1E5F"/>
+    <w:multiLevelType w:val="multilevel"/>
+    <w:tmpl w:val="938E3B94"/>
+    <w:lvl w:ilvl="0">
+      <w:start w:val="1"/>
+      <w:numFmt w:val="decimal"/>
+      <w:lvlText w:val="%1."/>
+      <w:lvlJc w:val="left"/>
+      <w:pPr>
+        <w:tabs>
+          <w:tab w:val="num" w:pos="720"/>
+        </w:tabs>
+        <w:ind w:left="720" w:hanging="360"/>
+      </w:pPr>
+    </w:lvl>
+    <w:lvl w:ilvl="1" w:tentative="1">
+      <w:start w:val="1"/>
+      <w:numFmt w:val="decimal"/>
+      <w:lvlText w:val="%2."/>
+      <w:lvlJc w:val="left"/>
+      <w:pPr>
+        <w:tabs>
+          <w:tab w:val="num" w:pos="1440"/>
+        </w:tabs>
+        <w:ind w:left="1440" w:hanging="360"/>
+      </w:pPr>
+    </w:lvl>
+    <w:lvl w:ilvl="2" w:tentative="1">
+      <w:start w:val="1"/>
+      <w:numFmt w:val="decimal"/>
+      <w:lvlText w:val="%3."/>
+      <w:lvlJc w:val="left"/>
+      <w:pPr>
+        <w:tabs>
+          <w:tab w:val="num" w:pos="2160"/>
+        </w:tabs>
+        <w:ind w:left="2160" w:hanging="360"/>
+      </w:pPr>
+    </w:lvl>
+    <w:lvl w:ilvl="3" w:tentative="1">
+      <w:start w:val="1"/>
+      <w:numFmt w:val="decimal"/>
+      <w:lvlText w:val="%4."/>
+      <w:lvlJc w:val="left"/>
+      <w:pPr>
+        <w:tabs>
+          <w:tab w:val="num" w:pos="2880"/>
+        </w:tabs>
+        <w:ind w:left="2880" w:hanging="360"/>
+      </w:pPr>
+    </w:lvl>
+    <w:lvl w:ilvl="4" w:tentative="1">
+      <w:start w:val="1"/>
+      <w:numFmt w:val="decimal"/>
+      <w:lvlText w:val="%5."/>
+      <w:lvlJc w:val="left"/>
+      <w:pPr>
+        <w:tabs>
+          <w:tab w:val="num" w:pos="3600"/>
+        </w:tabs>
+        <w:ind w:left="3600" w:hanging="360"/>
+      </w:pPr>
+    </w:lvl>
+    <w:lvl w:ilvl="5" w:tentative="1">
+      <w:start w:val="1"/>
+      <w:numFmt w:val="decimal"/>
+      <w:lvlText w:val="%6."/>
+      <w:lvlJc w:val="left"/>
+      <w:pPr>
+        <w:tabs>
+          <w:tab w:val="num" w:pos="4320"/>
+        </w:tabs>
+        <w:ind w:left="4320" w:hanging="360"/>
+      </w:pPr>
+    </w:lvl>
+    <w:lvl w:ilvl="6" w:tentative="1">
+      <w:start w:val="1"/>
+      <w:numFmt w:val="decimal"/>
+      <w:lvlText w:val="%7."/>
+      <w:lvlJc w:val="left"/>
+      <w:pPr>
+        <w:tabs>
+          <w:tab w:val="num" w:pos="5040"/>
+        </w:tabs>
+        <w:ind w:left="5040" w:hanging="360"/>
+      </w:pPr>
+    </w:lvl>
+    <w:lvl w:ilvl="7" w:tentative="1">
+      <w:start w:val="1"/>
+      <w:numFmt w:val="decimal"/>
+      <w:lvlText w:val="%8."/>
+      <w:lvlJc w:val="left"/>
+      <w:pPr>
+        <w:tabs>
+          <w:tab w:val="num" w:pos="5760"/>
+        </w:tabs>
+        <w:ind w:left="5760" w:hanging="360"/>
+      </w:pPr>
+    </w:lvl>
+    <w:lvl w:ilvl="8" w:tentative="1">
+      <w:start w:val="1"/>
+      <w:numFmt w:val="decimal"/>
+      <w:lvlText w:val="%9."/>
+      <w:lvlJc w:val="left"/>
+      <w:pPr>
+        <w:tabs>
+          <w:tab w:val="num" w:pos="6480"/>
+        </w:tabs>
+        <w:ind w:left="6480" w:hanging="360"/>
+      </w:pPr>
+    </w:lvl>
+  </w:abstractNum>
   <w:num w:numId="1" w16cid:durableId="1095437369">
     <w:abstractNumId w:val="1"/>
   </w:num>
   <w:num w:numId="2" w16cid:durableId="19935834">
     <w:abstractNumId w:val="0"/>
+  </w:num>
+  <w:num w:numId="3" w16cid:durableId="2071809677">
+    <w:abstractNumId w:val="3"/>
+  </w:num>
+  <w:num w:numId="4" w16cid:durableId="1419132159">
+    <w:abstractNumId w:val="2"/>
   </w:num>
 </w:numbering>
 </file>
@@ -3332,7 +3785,6 @@
   <w:style w:type="character" w:default="1" w:styleId="DefaultParagraphFont">
     <w:name w:val="Default Paragraph Font"/>
     <w:uiPriority w:val="1"/>
-    <w:semiHidden/>
     <w:unhideWhenUsed/>
   </w:style>
   <w:style w:type="table" w:default="1" w:styleId="TableNormal">

</xml_diff>